<commit_message>
Started working on Project Management File
</commit_message>
<xml_diff>
--- a/CONOPS.docx
+++ b/CONOPS.docx
@@ -1,15 +1,129 @@
 
 <file path=word/document.xml><?xml version="1.0" encoding="utf-8"?>
-<w:document xmlns:wpc="http://schemas.microsoft.com/office/word/2010/wordprocessingCanvas" xmlns:mo="http://schemas.microsoft.com/office/mac/office/2008/main" xmlns:mc="http://schemas.openxmlformats.org/markup-compatibility/2006" xmlns:mv="urn:schemas-microsoft-com:mac:vml" xmlns:o="urn:schemas-microsoft-com:office:office" xmlns:r="http://schemas.openxmlformats.org/officeDocument/2006/relationships" xmlns:m="http://schemas.openxmlformats.org/officeDocument/2006/math" xmlns:v="urn:schemas-microsoft-com:vml" xmlns:wp14="http://schemas.microsoft.com/office/word/2010/wordprocessingDrawing" xmlns:wp="http://schemas.openxmlformats.org/drawingml/2006/wordprocessingDrawing" xmlns:w10="urn:schemas-microsoft-com:office:word" xmlns:w="http://schemas.openxmlformats.org/wordprocessingml/2006/main" xmlns:w14="http://schemas.microsoft.com/office/word/2010/wordml" xmlns:wpg="http://schemas.microsoft.com/office/word/2010/wordprocessingGroup" xmlns:wpi="http://schemas.microsoft.com/office/word/2010/wordprocessingInk" xmlns:wne="http://schemas.microsoft.com/office/word/2006/wordml" xmlns:wps="http://schemas.microsoft.com/office/word/2010/wordprocessingShape" mc:Ignorable="w14 wp14">
+<w:document xmlns:wpc="http://schemas.microsoft.com/office/word/2010/wordprocessingCanvas" xmlns:mc="http://schemas.openxmlformats.org/markup-compatibility/2006" xmlns:o="urn:schemas-microsoft-com:office:office" xmlns:r="http://schemas.openxmlformats.org/officeDocument/2006/relationships" xmlns:m="http://schemas.openxmlformats.org/officeDocument/2006/math" xmlns:v="urn:schemas-microsoft-com:vml" xmlns:wp14="http://schemas.microsoft.com/office/word/2010/wordprocessingDrawing" xmlns:wp="http://schemas.openxmlformats.org/drawingml/2006/wordprocessingDrawing" xmlns:w10="urn:schemas-microsoft-com:office:word" xmlns:w="http://schemas.openxmlformats.org/wordprocessingml/2006/main" xmlns:w14="http://schemas.microsoft.com/office/word/2010/wordml" xmlns:w15="http://schemas.microsoft.com/office/word/2012/wordml" xmlns:wpg="http://schemas.microsoft.com/office/word/2010/wordprocessingGroup" xmlns:wpi="http://schemas.microsoft.com/office/word/2010/wordprocessingInk" xmlns:wne="http://schemas.microsoft.com/office/word/2006/wordml" xmlns:wps="http://schemas.microsoft.com/office/word/2010/wordprocessingShape" mc:Ignorable="w14 w15 wp14">
   <w:body>
     <w:p>
-      <w:r>
-        <w:t xml:space="preserve">Team Name: </w:t>
+      <w:pPr>
+        <w:pStyle w:val="NormalWeb"/>
+        <w:jc w:val="center"/>
+        <w:rPr>
+          <w:b/>
+          <w:bCs/>
+          <w:color w:val="000000"/>
+          <w:sz w:val="20"/>
+          <w:szCs w:val="20"/>
+        </w:rPr>
+      </w:pPr>
+      <w:r>
+        <w:rPr>
+          <w:b/>
+          <w:bCs/>
+          <w:color w:val="000000"/>
+          <w:sz w:val="20"/>
+          <w:szCs w:val="20"/>
+        </w:rPr>
+        <w:t>Augmented Reality Game</w:t>
+      </w:r>
+    </w:p>
+    <w:p>
+      <w:pPr>
+        <w:pStyle w:val="NormalWeb"/>
+        <w:jc w:val="center"/>
+        <w:rPr>
+          <w:b/>
+          <w:bCs/>
+          <w:color w:val="000000"/>
+          <w:sz w:val="20"/>
+          <w:szCs w:val="20"/>
+        </w:rPr>
+      </w:pPr>
+      <w:r>
+        <w:rPr>
+          <w:b/>
+          <w:bCs/>
+          <w:color w:val="000000"/>
+          <w:sz w:val="20"/>
+          <w:szCs w:val="20"/>
+        </w:rPr>
+        <w:t>Concept of Operations</w:t>
+      </w:r>
+    </w:p>
+    <w:p>
+      <w:pPr>
+        <w:pStyle w:val="NormalWeb"/>
+        <w:jc w:val="center"/>
+        <w:rPr>
+          <w:b/>
+          <w:bCs/>
+          <w:color w:val="000000"/>
+          <w:sz w:val="20"/>
+          <w:szCs w:val="20"/>
+        </w:rPr>
+      </w:pPr>
+      <w:r>
+        <w:rPr>
+          <w:b/>
+          <w:bCs/>
+          <w:color w:val="000000"/>
+          <w:sz w:val="20"/>
+          <w:szCs w:val="20"/>
+        </w:rPr>
+        <w:t>COP 4331C, Fall, 2015</w:t>
       </w:r>
     </w:p>
     <w:p/>
     <w:p>
       <w:r>
+        <w:t>Team Name: Project Pals</w:t>
+      </w:r>
+    </w:p>
+    <w:p>
+      <w:r>
+        <w:t>Team Members:</w:t>
+      </w:r>
+    </w:p>
+    <w:p>
+      <w:pPr>
+        <w:pStyle w:val="ListParagraph"/>
+        <w:numPr>
+          <w:ilvl w:val="0"/>
+          <w:numId w:val="3"/>
+        </w:numPr>
+      </w:pPr>
+      <w:r>
+        <w:t>Eric Peralli - Eric.peralli@gmail.com</w:t>
+      </w:r>
+    </w:p>
+    <w:p>
+      <w:pPr>
+        <w:pStyle w:val="ListParagraph"/>
+        <w:numPr>
+          <w:ilvl w:val="0"/>
+          <w:numId w:val="3"/>
+        </w:numPr>
+      </w:pPr>
+      <w:r>
+        <w:t>Connor Heckman – Connor.heckman@me.com</w:t>
+      </w:r>
+    </w:p>
+    <w:p>
+      <w:pPr>
+        <w:pStyle w:val="ListParagraph"/>
+        <w:numPr>
+          <w:ilvl w:val="0"/>
+          <w:numId w:val="3"/>
+        </w:numPr>
+      </w:pPr>
+      <w:r>
+        <w:t>Clayton Cuteri – Cuteri.clayton@knights.ucf.edu</w:t>
+      </w:r>
+    </w:p>
+    <w:p>
+      <w:bookmarkStart w:id="0" w:name="_GoBack"/>
+      <w:bookmarkEnd w:id="0"/>
+    </w:p>
+    <w:p>
+      <w:r>
         <w:rPr>
           <w:b/>
         </w:rPr>
@@ -47,14 +161,7 @@
           <w:sz w:val="20"/>
           <w:szCs w:val="20"/>
         </w:rPr>
-        <w:t xml:space="preserve">Most augmented reality applications on the smartphone market are navigation based. (I.E. direction prompts displayed via the application or using the phone’s camera to find discounts and </w:t>
-      </w:r>
-      <w:r>
-        <w:rPr>
-          <w:sz w:val="20"/>
-          <w:szCs w:val="20"/>
-        </w:rPr>
-        <w:t>offers at stores). We will be creating an action based augmented reality game (in the style of a first person shooter). There are precious few of these action based augmented realities games available on the current market, but</w:t>
+        <w:t>Most augmented reality applications on the smartphone market are navigation based. (I.E. direction prompts displayed via the application or using the phone’s camera to find discounts and offers at stores). We will be creating an action based augmented reality game (in the style of a first person shooter). There are precious few of these action based augmented realities games available on the current market, but</w:t>
       </w:r>
     </w:p>
     <w:p>
@@ -174,14 +281,7 @@
           <w:sz w:val="20"/>
           <w:szCs w:val="20"/>
         </w:rPr>
-        <w:t>Dire</w:t>
-      </w:r>
-      <w:r>
-        <w:rPr>
-          <w:sz w:val="20"/>
-          <w:szCs w:val="20"/>
-        </w:rPr>
-        <w:t>ct flow upon launching the app (lack of customizable modes)</w:t>
+        <w:t>Direct flow upon launching the app (lack of customizable modes)</w:t>
       </w:r>
     </w:p>
     <w:p>
@@ -719,7 +819,6 @@
           <w:sz w:val="20"/>
           <w:szCs w:val="20"/>
         </w:rPr>
-        <w:lastRenderedPageBreak/>
         <w:t>-Scoreboards and some sort of achievement system</w:t>
       </w:r>
     </w:p>
@@ -773,36 +872,22 @@
           <w:sz w:val="20"/>
           <w:szCs w:val="20"/>
         </w:rPr>
-        <w:t>-</w:t>
-      </w:r>
-      <w:r>
-        <w:rPr>
-          <w:sz w:val="20"/>
-          <w:szCs w:val="20"/>
-        </w:rPr>
-        <w:t>Heads up display while in game (health bar)</w:t>
-      </w:r>
-    </w:p>
-    <w:p>
-      <w:pPr>
-        <w:rPr>
-          <w:sz w:val="20"/>
-          <w:szCs w:val="20"/>
-        </w:rPr>
-      </w:pPr>
-      <w:r>
-        <w:rPr>
-          <w:sz w:val="20"/>
-          <w:szCs w:val="20"/>
-        </w:rPr>
-        <w:t xml:space="preserve">-Tutorial for new players upon </w:t>
-      </w:r>
-      <w:r>
-        <w:rPr>
-          <w:sz w:val="20"/>
-          <w:szCs w:val="20"/>
-        </w:rPr>
-        <w:t>download</w:t>
+        <w:t>-Heads up display while in game (health bar)</w:t>
+      </w:r>
+    </w:p>
+    <w:p>
+      <w:pPr>
+        <w:rPr>
+          <w:sz w:val="20"/>
+          <w:szCs w:val="20"/>
+        </w:rPr>
+      </w:pPr>
+      <w:r>
+        <w:rPr>
+          <w:sz w:val="20"/>
+          <w:szCs w:val="20"/>
+        </w:rPr>
+        <w:t>-Tutorial for new players upon download</w:t>
       </w:r>
     </w:p>
     <w:p>
@@ -887,14 +972,7 @@
           <w:sz w:val="20"/>
           <w:szCs w:val="20"/>
         </w:rPr>
-        <w:t xml:space="preserve">- </w:t>
-      </w:r>
-      <w:r>
-        <w:rPr>
-          <w:sz w:val="20"/>
-          <w:szCs w:val="20"/>
-        </w:rPr>
-        <w:t>Larger interest in the commercialization of artificial reality devices</w:t>
+        <w:t>- Larger interest in the commercialization of artificial reality devices</w:t>
       </w:r>
     </w:p>
     <w:p>
@@ -981,14 +1059,7 @@
           <w:sz w:val="20"/>
           <w:szCs w:val="20"/>
         </w:rPr>
-        <w:t>-</w:t>
-      </w:r>
-      <w:r>
-        <w:rPr>
-          <w:sz w:val="20"/>
-          <w:szCs w:val="20"/>
-        </w:rPr>
-        <w:t xml:space="preserve"> Sense of progression achievement system</w:t>
+        <w:t>- Sense of progression achievement system</w:t>
       </w:r>
     </w:p>
     <w:p>
@@ -1129,14 +1200,7 @@
           <w:sz w:val="20"/>
           <w:szCs w:val="20"/>
         </w:rPr>
-        <w:t>-Inability to integrate true multiplayer mode</w:t>
-      </w:r>
-      <w:r>
-        <w:rPr>
-          <w:sz w:val="20"/>
-          <w:szCs w:val="20"/>
-        </w:rPr>
-        <w:t xml:space="preserve"> (no PVP)</w:t>
+        <w:t>-Inability to integrate true multiplayer mode (no PVP)</w:t>
       </w:r>
     </w:p>
     <w:p>
@@ -1166,17 +1230,8 @@
           <w:sz w:val="20"/>
           <w:szCs w:val="20"/>
         </w:rPr>
-        <w:t>-</w:t>
-      </w:r>
-      <w:r>
-        <w:rPr>
-          <w:sz w:val="20"/>
-          <w:szCs w:val="20"/>
-        </w:rPr>
-        <w:t xml:space="preserve"> hardware limitations</w:t>
-      </w:r>
-      <w:bookmarkStart w:id="0" w:name="_GoBack"/>
-      <w:bookmarkEnd w:id="0"/>
+        <w:t>- hardware limitations</w:t>
+      </w:r>
     </w:p>
     <w:p>
       <w:pPr>
@@ -1221,6 +1276,41 @@
           <w:szCs w:val="20"/>
         </w:rPr>
         <w:br/>
+        <w:t>- Obscures user perception</w:t>
+      </w:r>
+    </w:p>
+    <w:p>
+      <w:pPr>
+        <w:rPr>
+          <w:sz w:val="20"/>
+          <w:szCs w:val="20"/>
+        </w:rPr>
+      </w:pPr>
+    </w:p>
+    <w:p>
+      <w:pPr>
+        <w:rPr>
+          <w:sz w:val="20"/>
+          <w:szCs w:val="20"/>
+        </w:rPr>
+      </w:pPr>
+      <w:r>
+        <w:rPr>
+          <w:sz w:val="20"/>
+          <w:szCs w:val="20"/>
+        </w:rPr>
+        <w:t>Alternatives and trade offs</w:t>
+      </w:r>
+    </w:p>
+    <w:p>
+      <w:pPr>
+        <w:rPr>
+          <w:sz w:val="20"/>
+          <w:szCs w:val="20"/>
+        </w:rPr>
+      </w:pPr>
+      <w:r>
+        <w:lastRenderedPageBreak/>
         <w:t xml:space="preserve">- </w:t>
       </w:r>
       <w:r>
@@ -1228,47 +1318,6 @@
           <w:sz w:val="20"/>
           <w:szCs w:val="20"/>
         </w:rPr>
-        <w:t>Obscures user perception</w:t>
-      </w:r>
-    </w:p>
-    <w:p>
-      <w:pPr>
-        <w:rPr>
-          <w:sz w:val="20"/>
-          <w:szCs w:val="20"/>
-        </w:rPr>
-      </w:pPr>
-    </w:p>
-    <w:p>
-      <w:pPr>
-        <w:rPr>
-          <w:sz w:val="20"/>
-          <w:szCs w:val="20"/>
-        </w:rPr>
-      </w:pPr>
-      <w:r>
-        <w:rPr>
-          <w:sz w:val="20"/>
-          <w:szCs w:val="20"/>
-        </w:rPr>
-        <w:t>Alternatives and trade offs</w:t>
-      </w:r>
-    </w:p>
-    <w:p>
-      <w:pPr>
-        <w:rPr>
-          <w:sz w:val="20"/>
-          <w:szCs w:val="20"/>
-        </w:rPr>
-      </w:pPr>
-      <w:r>
-        <w:t xml:space="preserve">- </w:t>
-      </w:r>
-      <w:r>
-        <w:rPr>
-          <w:sz w:val="20"/>
-          <w:szCs w:val="20"/>
-        </w:rPr>
         <w:t>Avoiding the development fee in mac</w:t>
       </w:r>
       <w:r>
@@ -1277,23 +1326,7 @@
           <w:szCs w:val="20"/>
         </w:rPr>
         <w:br/>
-        <w:t xml:space="preserve">- trade security and quality of app store for numbers in </w:t>
-      </w:r>
-      <w:proofErr w:type="spellStart"/>
-      <w:r>
-        <w:rPr>
-          <w:sz w:val="20"/>
-          <w:szCs w:val="20"/>
-        </w:rPr>
-        <w:t>google</w:t>
-      </w:r>
-      <w:proofErr w:type="spellEnd"/>
-      <w:r>
-        <w:rPr>
-          <w:sz w:val="20"/>
-          <w:szCs w:val="20"/>
-        </w:rPr>
-        <w:t xml:space="preserve"> marketplace</w:t>
+        <w:t>- trade security and quality of app store for numbers in google marketplace</w:t>
       </w:r>
       <w:r>
         <w:rPr>
@@ -1303,6 +1336,8 @@
         <w:br/>
       </w:r>
     </w:p>
+    <w:p/>
+    <w:p/>
     <w:sectPr>
       <w:pgSz w:w="12240" w:h="15840"/>
       <w:pgMar w:top="1440" w:right="1800" w:bottom="1440" w:left="1800" w:header="720" w:footer="720" w:gutter="0"/>
@@ -1314,8 +1349,8 @@
 </file>
 
 <file path=word/numbering.xml><?xml version="1.0" encoding="utf-8"?>
-<w:numbering xmlns:wpc="http://schemas.microsoft.com/office/word/2010/wordprocessingCanvas" xmlns:mo="http://schemas.microsoft.com/office/mac/office/2008/main" xmlns:mc="http://schemas.openxmlformats.org/markup-compatibility/2006" xmlns:mv="urn:schemas-microsoft-com:mac:vml" xmlns:o="urn:schemas-microsoft-com:office:office" xmlns:r="http://schemas.openxmlformats.org/officeDocument/2006/relationships" xmlns:m="http://schemas.openxmlformats.org/officeDocument/2006/math" xmlns:v="urn:schemas-microsoft-com:vml" xmlns:wp14="http://schemas.microsoft.com/office/word/2010/wordprocessingDrawing" xmlns:wp="http://schemas.openxmlformats.org/drawingml/2006/wordprocessingDrawing" xmlns:w10="urn:schemas-microsoft-com:office:word" xmlns:w="http://schemas.openxmlformats.org/wordprocessingml/2006/main" xmlns:w14="http://schemas.microsoft.com/office/word/2010/wordml" xmlns:wpg="http://schemas.microsoft.com/office/word/2010/wordprocessingGroup" xmlns:wpi="http://schemas.microsoft.com/office/word/2010/wordprocessingInk" xmlns:wne="http://schemas.microsoft.com/office/word/2006/wordml" xmlns:wps="http://schemas.microsoft.com/office/word/2010/wordprocessingShape" mc:Ignorable="w14 wp14">
-  <w:abstractNum w:abstractNumId="0">
+<w:numbering xmlns:wpc="http://schemas.microsoft.com/office/word/2010/wordprocessingCanvas" xmlns:mc="http://schemas.openxmlformats.org/markup-compatibility/2006" xmlns:o="urn:schemas-microsoft-com:office:office" xmlns:r="http://schemas.openxmlformats.org/officeDocument/2006/relationships" xmlns:m="http://schemas.openxmlformats.org/officeDocument/2006/math" xmlns:v="urn:schemas-microsoft-com:vml" xmlns:wp14="http://schemas.microsoft.com/office/word/2010/wordprocessingDrawing" xmlns:wp="http://schemas.openxmlformats.org/drawingml/2006/wordprocessingDrawing" xmlns:w10="urn:schemas-microsoft-com:office:word" xmlns:w="http://schemas.openxmlformats.org/wordprocessingml/2006/main" xmlns:w14="http://schemas.microsoft.com/office/word/2010/wordml" xmlns:w15="http://schemas.microsoft.com/office/word/2012/wordml" xmlns:wpg="http://schemas.microsoft.com/office/word/2010/wordprocessingGroup" xmlns:wpi="http://schemas.microsoft.com/office/word/2010/wordprocessingInk" xmlns:wne="http://schemas.microsoft.com/office/word/2006/wordml" xmlns:wps="http://schemas.microsoft.com/office/word/2010/wordprocessingShape" mc:Ignorable="w14 w15 wp14">
+  <w:abstractNum w:abstractNumId="0" w15:restartNumberingAfterBreak="0">
     <w:nsid w:val="1C0648AE"/>
     <w:multiLevelType w:val="hybridMultilevel"/>
     <w:tmpl w:val="6BC496FE"/>
@@ -1428,7 +1463,120 @@
       </w:rPr>
     </w:lvl>
   </w:abstractNum>
-  <w:abstractNum w:abstractNumId="1">
+  <w:abstractNum w:abstractNumId="1" w15:restartNumberingAfterBreak="0">
+    <w:nsid w:val="2BFB6C12"/>
+    <w:multiLevelType w:val="hybridMultilevel"/>
+    <w:tmpl w:val="7B9693C4"/>
+    <w:lvl w:ilvl="0" w:tplc="04090001">
+      <w:start w:val="1"/>
+      <w:numFmt w:val="bullet"/>
+      <w:lvlText w:val=""/>
+      <w:lvlJc w:val="left"/>
+      <w:pPr>
+        <w:ind w:left="720" w:hanging="360"/>
+      </w:pPr>
+      <w:rPr>
+        <w:rFonts w:ascii="Symbol" w:hAnsi="Symbol" w:hint="default"/>
+      </w:rPr>
+    </w:lvl>
+    <w:lvl w:ilvl="1" w:tplc="04090003" w:tentative="1">
+      <w:start w:val="1"/>
+      <w:numFmt w:val="bullet"/>
+      <w:lvlText w:val="o"/>
+      <w:lvlJc w:val="left"/>
+      <w:pPr>
+        <w:ind w:left="1440" w:hanging="360"/>
+      </w:pPr>
+      <w:rPr>
+        <w:rFonts w:ascii="Courier New" w:hAnsi="Courier New" w:cs="Courier New" w:hint="default"/>
+      </w:rPr>
+    </w:lvl>
+    <w:lvl w:ilvl="2" w:tplc="04090005" w:tentative="1">
+      <w:start w:val="1"/>
+      <w:numFmt w:val="bullet"/>
+      <w:lvlText w:val=""/>
+      <w:lvlJc w:val="left"/>
+      <w:pPr>
+        <w:ind w:left="2160" w:hanging="360"/>
+      </w:pPr>
+      <w:rPr>
+        <w:rFonts w:ascii="Wingdings" w:hAnsi="Wingdings" w:hint="default"/>
+      </w:rPr>
+    </w:lvl>
+    <w:lvl w:ilvl="3" w:tplc="04090001" w:tentative="1">
+      <w:start w:val="1"/>
+      <w:numFmt w:val="bullet"/>
+      <w:lvlText w:val=""/>
+      <w:lvlJc w:val="left"/>
+      <w:pPr>
+        <w:ind w:left="2880" w:hanging="360"/>
+      </w:pPr>
+      <w:rPr>
+        <w:rFonts w:ascii="Symbol" w:hAnsi="Symbol" w:hint="default"/>
+      </w:rPr>
+    </w:lvl>
+    <w:lvl w:ilvl="4" w:tplc="04090003" w:tentative="1">
+      <w:start w:val="1"/>
+      <w:numFmt w:val="bullet"/>
+      <w:lvlText w:val="o"/>
+      <w:lvlJc w:val="left"/>
+      <w:pPr>
+        <w:ind w:left="3600" w:hanging="360"/>
+      </w:pPr>
+      <w:rPr>
+        <w:rFonts w:ascii="Courier New" w:hAnsi="Courier New" w:cs="Courier New" w:hint="default"/>
+      </w:rPr>
+    </w:lvl>
+    <w:lvl w:ilvl="5" w:tplc="04090005" w:tentative="1">
+      <w:start w:val="1"/>
+      <w:numFmt w:val="bullet"/>
+      <w:lvlText w:val=""/>
+      <w:lvlJc w:val="left"/>
+      <w:pPr>
+        <w:ind w:left="4320" w:hanging="360"/>
+      </w:pPr>
+      <w:rPr>
+        <w:rFonts w:ascii="Wingdings" w:hAnsi="Wingdings" w:hint="default"/>
+      </w:rPr>
+    </w:lvl>
+    <w:lvl w:ilvl="6" w:tplc="04090001" w:tentative="1">
+      <w:start w:val="1"/>
+      <w:numFmt w:val="bullet"/>
+      <w:lvlText w:val=""/>
+      <w:lvlJc w:val="left"/>
+      <w:pPr>
+        <w:ind w:left="5040" w:hanging="360"/>
+      </w:pPr>
+      <w:rPr>
+        <w:rFonts w:ascii="Symbol" w:hAnsi="Symbol" w:hint="default"/>
+      </w:rPr>
+    </w:lvl>
+    <w:lvl w:ilvl="7" w:tplc="04090003" w:tentative="1">
+      <w:start w:val="1"/>
+      <w:numFmt w:val="bullet"/>
+      <w:lvlText w:val="o"/>
+      <w:lvlJc w:val="left"/>
+      <w:pPr>
+        <w:ind w:left="5760" w:hanging="360"/>
+      </w:pPr>
+      <w:rPr>
+        <w:rFonts w:ascii="Courier New" w:hAnsi="Courier New" w:cs="Courier New" w:hint="default"/>
+      </w:rPr>
+    </w:lvl>
+    <w:lvl w:ilvl="8" w:tplc="04090005" w:tentative="1">
+      <w:start w:val="1"/>
+      <w:numFmt w:val="bullet"/>
+      <w:lvlText w:val=""/>
+      <w:lvlJc w:val="left"/>
+      <w:pPr>
+        <w:ind w:left="6480" w:hanging="360"/>
+      </w:pPr>
+      <w:rPr>
+        <w:rFonts w:ascii="Wingdings" w:hAnsi="Wingdings" w:hint="default"/>
+      </w:rPr>
+    </w:lvl>
+  </w:abstractNum>
+  <w:abstractNum w:abstractNumId="2" w15:restartNumberingAfterBreak="0">
     <w:nsid w:val="523B7724"/>
     <w:multiLevelType w:val="hybridMultilevel"/>
     <w:tmpl w:val="487E6D14"/>
@@ -1542,16 +1690,19 @@
     </w:lvl>
   </w:abstractNum>
   <w:num w:numId="1">
-    <w:abstractNumId w:val="1"/>
+    <w:abstractNumId w:val="2"/>
   </w:num>
   <w:num w:numId="2">
     <w:abstractNumId w:val="0"/>
+  </w:num>
+  <w:num w:numId="3">
+    <w:abstractNumId w:val="1"/>
   </w:num>
 </w:numbering>
 </file>
 
 <file path=word/styles.xml><?xml version="1.0" encoding="utf-8"?>
-<w:styles xmlns:mc="http://schemas.openxmlformats.org/markup-compatibility/2006" xmlns:r="http://schemas.openxmlformats.org/officeDocument/2006/relationships" xmlns:w="http://schemas.openxmlformats.org/wordprocessingml/2006/main" xmlns:w14="http://schemas.microsoft.com/office/word/2010/wordml" mc:Ignorable="w14">
+<w:styles xmlns:mc="http://schemas.openxmlformats.org/markup-compatibility/2006" xmlns:r="http://schemas.openxmlformats.org/officeDocument/2006/relationships" xmlns:w="http://schemas.openxmlformats.org/wordprocessingml/2006/main" xmlns:w14="http://schemas.microsoft.com/office/word/2010/wordml" xmlns:w15="http://schemas.microsoft.com/office/word/2012/wordml" mc:Ignorable="w14 w15">
   <w:docDefaults>
     <w:rPrDefault>
       <w:rPr>
@@ -1563,144 +1714,369 @@
     </w:rPrDefault>
     <w:pPrDefault/>
   </w:docDefaults>
-  <w:latentStyles w:defLockedState="0" w:defUIPriority="99" w:defSemiHidden="1" w:defUnhideWhenUsed="1" w:defQFormat="0" w:count="276">
-    <w:lsdException w:name="Normal" w:semiHidden="0" w:uiPriority="0" w:unhideWhenUsed="0" w:qFormat="1"/>
-    <w:lsdException w:name="heading 1" w:semiHidden="0" w:uiPriority="9" w:unhideWhenUsed="0" w:qFormat="1"/>
-    <w:lsdException w:name="heading 2" w:uiPriority="9" w:qFormat="1"/>
-    <w:lsdException w:name="heading 3" w:uiPriority="9" w:qFormat="1"/>
-    <w:lsdException w:name="heading 4" w:uiPriority="9" w:qFormat="1"/>
-    <w:lsdException w:name="heading 5" w:uiPriority="9" w:qFormat="1"/>
-    <w:lsdException w:name="heading 6" w:uiPriority="9" w:qFormat="1"/>
-    <w:lsdException w:name="heading 7" w:uiPriority="9" w:qFormat="1"/>
-    <w:lsdException w:name="heading 8" w:uiPriority="9" w:qFormat="1"/>
-    <w:lsdException w:name="heading 9" w:uiPriority="9" w:qFormat="1"/>
-    <w:lsdException w:name="toc 1" w:uiPriority="39"/>
-    <w:lsdException w:name="toc 2" w:uiPriority="39"/>
-    <w:lsdException w:name="toc 3" w:uiPriority="39"/>
-    <w:lsdException w:name="toc 4" w:uiPriority="39"/>
-    <w:lsdException w:name="toc 5" w:uiPriority="39"/>
-    <w:lsdException w:name="toc 6" w:uiPriority="39"/>
-    <w:lsdException w:name="toc 7" w:uiPriority="39"/>
-    <w:lsdException w:name="toc 8" w:uiPriority="39"/>
-    <w:lsdException w:name="toc 9" w:uiPriority="39"/>
-    <w:lsdException w:name="caption" w:uiPriority="35" w:qFormat="1"/>
-    <w:lsdException w:name="Title" w:semiHidden="0" w:uiPriority="10" w:unhideWhenUsed="0" w:qFormat="1"/>
-    <w:lsdException w:name="Default Paragraph Font" w:uiPriority="1"/>
-    <w:lsdException w:name="Subtitle" w:semiHidden="0" w:uiPriority="11" w:unhideWhenUsed="0" w:qFormat="1"/>
-    <w:lsdException w:name="Strong" w:semiHidden="0" w:uiPriority="22" w:unhideWhenUsed="0" w:qFormat="1"/>
-    <w:lsdException w:name="Emphasis" w:semiHidden="0" w:uiPriority="20" w:unhideWhenUsed="0" w:qFormat="1"/>
-    <w:lsdException w:name="Table Grid" w:semiHidden="0" w:uiPriority="59" w:unhideWhenUsed="0"/>
-    <w:lsdException w:name="Placeholder Text" w:unhideWhenUsed="0"/>
-    <w:lsdException w:name="No Spacing" w:semiHidden="0" w:uiPriority="1" w:unhideWhenUsed="0" w:qFormat="1"/>
-    <w:lsdException w:name="Light Shading" w:semiHidden="0" w:uiPriority="60" w:unhideWhenUsed="0"/>
-    <w:lsdException w:name="Light List" w:semiHidden="0" w:uiPriority="61" w:unhideWhenUsed="0"/>
-    <w:lsdException w:name="Light Grid" w:semiHidden="0" w:uiPriority="62" w:unhideWhenUsed="0"/>
-    <w:lsdException w:name="Medium Shading 1" w:semiHidden="0" w:uiPriority="63" w:unhideWhenUsed="0"/>
-    <w:lsdException w:name="Medium Shading 2" w:semiHidden="0" w:uiPriority="64" w:unhideWhenUsed="0"/>
-    <w:lsdException w:name="Medium List 1" w:semiHidden="0" w:uiPriority="65" w:unhideWhenUsed="0"/>
-    <w:lsdException w:name="Medium List 2" w:semiHidden="0" w:uiPriority="66" w:unhideWhenUsed="0"/>
-    <w:lsdException w:name="Medium Grid 1" w:semiHidden="0" w:uiPriority="67" w:unhideWhenUsed="0"/>
-    <w:lsdException w:name="Medium Grid 2" w:semiHidden="0" w:uiPriority="68" w:unhideWhenUsed="0"/>
-    <w:lsdException w:name="Medium Grid 3" w:semiHidden="0" w:uiPriority="69" w:unhideWhenUsed="0"/>
-    <w:lsdException w:name="Dark List" w:semiHidden="0" w:uiPriority="70" w:unhideWhenUsed="0"/>
-    <w:lsdException w:name="Colorful Shading" w:semiHidden="0" w:uiPriority="71" w:unhideWhenUsed="0"/>
-    <w:lsdException w:name="Colorful List" w:semiHidden="0" w:uiPriority="72" w:unhideWhenUsed="0"/>
-    <w:lsdException w:name="Colorful Grid" w:semiHidden="0" w:uiPriority="73" w:unhideWhenUsed="0"/>
-    <w:lsdException w:name="Light Shading Accent 1" w:semiHidden="0" w:uiPriority="60" w:unhideWhenUsed="0"/>
-    <w:lsdException w:name="Light List Accent 1" w:semiHidden="0" w:uiPriority="61" w:unhideWhenUsed="0"/>
-    <w:lsdException w:name="Light Grid Accent 1" w:semiHidden="0" w:uiPriority="62" w:unhideWhenUsed="0"/>
-    <w:lsdException w:name="Medium Shading 1 Accent 1" w:semiHidden="0" w:uiPriority="63" w:unhideWhenUsed="0"/>
-    <w:lsdException w:name="Medium Shading 2 Accent 1" w:semiHidden="0" w:uiPriority="64" w:unhideWhenUsed="0"/>
-    <w:lsdException w:name="Medium List 1 Accent 1" w:semiHidden="0" w:uiPriority="65" w:unhideWhenUsed="0"/>
-    <w:lsdException w:name="Revision" w:unhideWhenUsed="0"/>
-    <w:lsdException w:name="List Paragraph" w:semiHidden="0" w:uiPriority="34" w:unhideWhenUsed="0" w:qFormat="1"/>
-    <w:lsdException w:name="Quote" w:semiHidden="0" w:uiPriority="29" w:unhideWhenUsed="0" w:qFormat="1"/>
-    <w:lsdException w:name="Intense Quote" w:semiHidden="0" w:uiPriority="30" w:unhideWhenUsed="0" w:qFormat="1"/>
-    <w:lsdException w:name="Medium List 2 Accent 1" w:semiHidden="0" w:uiPriority="66" w:unhideWhenUsed="0"/>
-    <w:lsdException w:name="Medium Grid 1 Accent 1" w:semiHidden="0" w:uiPriority="67" w:unhideWhenUsed="0"/>
-    <w:lsdException w:name="Medium Grid 2 Accent 1" w:semiHidden="0" w:uiPriority="68" w:unhideWhenUsed="0"/>
-    <w:lsdException w:name="Medium Grid 3 Accent 1" w:semiHidden="0" w:uiPriority="69" w:unhideWhenUsed="0"/>
-    <w:lsdException w:name="Dark List Accent 1" w:semiHidden="0" w:uiPriority="70" w:unhideWhenUsed="0"/>
-    <w:lsdException w:name="Colorful Shading Accent 1" w:semiHidden="0" w:uiPriority="71" w:unhideWhenUsed="0"/>
-    <w:lsdException w:name="Colorful List Accent 1" w:semiHidden="0" w:uiPriority="72" w:unhideWhenUsed="0"/>
-    <w:lsdException w:name="Colorful Grid Accent 1" w:semiHidden="0" w:uiPriority="73" w:unhideWhenUsed="0"/>
-    <w:lsdException w:name="Light Shading Accent 2" w:semiHidden="0" w:uiPriority="60" w:unhideWhenUsed="0"/>
-    <w:lsdException w:name="Light List Accent 2" w:semiHidden="0" w:uiPriority="61" w:unhideWhenUsed="0"/>
-    <w:lsdException w:name="Light Grid Accent 2" w:semiHidden="0" w:uiPriority="62" w:unhideWhenUsed="0"/>
-    <w:lsdException w:name="Medium Shading 1 Accent 2" w:semiHidden="0" w:uiPriority="63" w:unhideWhenUsed="0"/>
-    <w:lsdException w:name="Medium Shading 2 Accent 2" w:semiHidden="0" w:uiPriority="64" w:unhideWhenUsed="0"/>
-    <w:lsdException w:name="Medium List 1 Accent 2" w:semiHidden="0" w:uiPriority="65" w:unhideWhenUsed="0"/>
-    <w:lsdException w:name="Medium List 2 Accent 2" w:semiHidden="0" w:uiPriority="66" w:unhideWhenUsed="0"/>
-    <w:lsdException w:name="Medium Grid 1 Accent 2" w:semiHidden="0" w:uiPriority="67" w:unhideWhenUsed="0"/>
-    <w:lsdException w:name="Medium Grid 2 Accent 2" w:semiHidden="0" w:uiPriority="68" w:unhideWhenUsed="0"/>
-    <w:lsdException w:name="Medium Grid 3 Accent 2" w:semiHidden="0" w:uiPriority="69" w:unhideWhenUsed="0"/>
-    <w:lsdException w:name="Dark List Accent 2" w:semiHidden="0" w:uiPriority="70" w:unhideWhenUsed="0"/>
-    <w:lsdException w:name="Colorful Shading Accent 2" w:semiHidden="0" w:uiPriority="71" w:unhideWhenUsed="0"/>
-    <w:lsdException w:name="Colorful List Accent 2" w:semiHidden="0" w:uiPriority="72" w:unhideWhenUsed="0"/>
-    <w:lsdException w:name="Colorful Grid Accent 2" w:semiHidden="0" w:uiPriority="73" w:unhideWhenUsed="0"/>
-    <w:lsdException w:name="Light Shading Accent 3" w:semiHidden="0" w:uiPriority="60" w:unhideWhenUsed="0"/>
-    <w:lsdException w:name="Light List Accent 3" w:semiHidden="0" w:uiPriority="61" w:unhideWhenUsed="0"/>
-    <w:lsdException w:name="Light Grid Accent 3" w:semiHidden="0" w:uiPriority="62" w:unhideWhenUsed="0"/>
-    <w:lsdException w:name="Medium Shading 1 Accent 3" w:semiHidden="0" w:uiPriority="63" w:unhideWhenUsed="0"/>
-    <w:lsdException w:name="Medium Shading 2 Accent 3" w:semiHidden="0" w:uiPriority="64" w:unhideWhenUsed="0"/>
-    <w:lsdException w:name="Medium List 1 Accent 3" w:semiHidden="0" w:uiPriority="65" w:unhideWhenUsed="0"/>
-    <w:lsdException w:name="Medium List 2 Accent 3" w:semiHidden="0" w:uiPriority="66" w:unhideWhenUsed="0"/>
-    <w:lsdException w:name="Medium Grid 1 Accent 3" w:semiHidden="0" w:uiPriority="67" w:unhideWhenUsed="0"/>
-    <w:lsdException w:name="Medium Grid 2 Accent 3" w:semiHidden="0" w:uiPriority="68" w:unhideWhenUsed="0"/>
-    <w:lsdException w:name="Medium Grid 3 Accent 3" w:semiHidden="0" w:uiPriority="69" w:unhideWhenUsed="0"/>
-    <w:lsdException w:name="Dark List Accent 3" w:semiHidden="0" w:uiPriority="70" w:unhideWhenUsed="0"/>
-    <w:lsdException w:name="Colorful Shading Accent 3" w:semiHidden="0" w:uiPriority="71" w:unhideWhenUsed="0"/>
-    <w:lsdException w:name="Colorful List Accent 3" w:semiHidden="0" w:uiPriority="72" w:unhideWhenUsed="0"/>
-    <w:lsdException w:name="Colorful Grid Accent 3" w:semiHidden="0" w:uiPriority="73" w:unhideWhenUsed="0"/>
-    <w:lsdException w:name="Light Shading Accent 4" w:semiHidden="0" w:uiPriority="60" w:unhideWhenUsed="0"/>
-    <w:lsdException w:name="Light List Accent 4" w:semiHidden="0" w:uiPriority="61" w:unhideWhenUsed="0"/>
-    <w:lsdException w:name="Light Grid Accent 4" w:semiHidden="0" w:uiPriority="62" w:unhideWhenUsed="0"/>
-    <w:lsdException w:name="Medium Shading 1 Accent 4" w:semiHidden="0" w:uiPriority="63" w:unhideWhenUsed="0"/>
-    <w:lsdException w:name="Medium Shading 2 Accent 4" w:semiHidden="0" w:uiPriority="64" w:unhideWhenUsed="0"/>
-    <w:lsdException w:name="Medium List 1 Accent 4" w:semiHidden="0" w:uiPriority="65" w:unhideWhenUsed="0"/>
-    <w:lsdException w:name="Medium List 2 Accent 4" w:semiHidden="0" w:uiPriority="66" w:unhideWhenUsed="0"/>
-    <w:lsdException w:name="Medium Grid 1 Accent 4" w:semiHidden="0" w:uiPriority="67" w:unhideWhenUsed="0"/>
-    <w:lsdException w:name="Medium Grid 2 Accent 4" w:semiHidden="0" w:uiPriority="68" w:unhideWhenUsed="0"/>
-    <w:lsdException w:name="Medium Grid 3 Accent 4" w:semiHidden="0" w:uiPriority="69" w:unhideWhenUsed="0"/>
-    <w:lsdException w:name="Dark List Accent 4" w:semiHidden="0" w:uiPriority="70" w:unhideWhenUsed="0"/>
-    <w:lsdException w:name="Colorful Shading Accent 4" w:semiHidden="0" w:uiPriority="71" w:unhideWhenUsed="0"/>
-    <w:lsdException w:name="Colorful List Accent 4" w:semiHidden="0" w:uiPriority="72" w:unhideWhenUsed="0"/>
-    <w:lsdException w:name="Colorful Grid Accent 4" w:semiHidden="0" w:uiPriority="73" w:unhideWhenUsed="0"/>
-    <w:lsdException w:name="Light Shading Accent 5" w:semiHidden="0" w:uiPriority="60" w:unhideWhenUsed="0"/>
-    <w:lsdException w:name="Light List Accent 5" w:semiHidden="0" w:uiPriority="61" w:unhideWhenUsed="0"/>
-    <w:lsdException w:name="Light Grid Accent 5" w:semiHidden="0" w:uiPriority="62" w:unhideWhenUsed="0"/>
-    <w:lsdException w:name="Medium Shading 1 Accent 5" w:semiHidden="0" w:uiPriority="63" w:unhideWhenUsed="0"/>
-    <w:lsdException w:name="Medium Shading 2 Accent 5" w:semiHidden="0" w:uiPriority="64" w:unhideWhenUsed="0"/>
-    <w:lsdException w:name="Medium List 1 Accent 5" w:semiHidden="0" w:uiPriority="65" w:unhideWhenUsed="0"/>
-    <w:lsdException w:name="Medium List 2 Accent 5" w:semiHidden="0" w:uiPriority="66" w:unhideWhenUsed="0"/>
-    <w:lsdException w:name="Medium Grid 1 Accent 5" w:semiHidden="0" w:uiPriority="67" w:unhideWhenUsed="0"/>
-    <w:lsdException w:name="Medium Grid 2 Accent 5" w:semiHidden="0" w:uiPriority="68" w:unhideWhenUsed="0"/>
-    <w:lsdException w:name="Medium Grid 3 Accent 5" w:semiHidden="0" w:uiPriority="69" w:unhideWhenUsed="0"/>
-    <w:lsdException w:name="Dark List Accent 5" w:semiHidden="0" w:uiPriority="70" w:unhideWhenUsed="0"/>
-    <w:lsdException w:name="Colorful Shading Accent 5" w:semiHidden="0" w:uiPriority="71" w:unhideWhenUsed="0"/>
-    <w:lsdException w:name="Colorful List Accent 5" w:semiHidden="0" w:uiPriority="72" w:unhideWhenUsed="0"/>
-    <w:lsdException w:name="Colorful Grid Accent 5" w:semiHidden="0" w:uiPriority="73" w:unhideWhenUsed="0"/>
-    <w:lsdException w:name="Light Shading Accent 6" w:semiHidden="0" w:uiPriority="60" w:unhideWhenUsed="0"/>
-    <w:lsdException w:name="Light List Accent 6" w:semiHidden="0" w:uiPriority="61" w:unhideWhenUsed="0"/>
-    <w:lsdException w:name="Light Grid Accent 6" w:semiHidden="0" w:uiPriority="62" w:unhideWhenUsed="0"/>
-    <w:lsdException w:name="Medium Shading 1 Accent 6" w:semiHidden="0" w:uiPriority="63" w:unhideWhenUsed="0"/>
-    <w:lsdException w:name="Medium Shading 2 Accent 6" w:semiHidden="0" w:uiPriority="64" w:unhideWhenUsed="0"/>
-    <w:lsdException w:name="Medium List 1 Accent 6" w:semiHidden="0" w:uiPriority="65" w:unhideWhenUsed="0"/>
-    <w:lsdException w:name="Medium List 2 Accent 6" w:semiHidden="0" w:uiPriority="66" w:unhideWhenUsed="0"/>
-    <w:lsdException w:name="Medium Grid 1 Accent 6" w:semiHidden="0" w:uiPriority="67" w:unhideWhenUsed="0"/>
-    <w:lsdException w:name="Medium Grid 2 Accent 6" w:semiHidden="0" w:uiPriority="68" w:unhideWhenUsed="0"/>
-    <w:lsdException w:name="Medium Grid 3 Accent 6" w:semiHidden="0" w:uiPriority="69" w:unhideWhenUsed="0"/>
-    <w:lsdException w:name="Dark List Accent 6" w:semiHidden="0" w:uiPriority="70" w:unhideWhenUsed="0"/>
-    <w:lsdException w:name="Colorful Shading Accent 6" w:semiHidden="0" w:uiPriority="71" w:unhideWhenUsed="0"/>
-    <w:lsdException w:name="Colorful List Accent 6" w:semiHidden="0" w:uiPriority="72" w:unhideWhenUsed="0"/>
-    <w:lsdException w:name="Colorful Grid Accent 6" w:semiHidden="0" w:uiPriority="73" w:unhideWhenUsed="0"/>
-    <w:lsdException w:name="Subtle Emphasis" w:semiHidden="0" w:uiPriority="19" w:unhideWhenUsed="0" w:qFormat="1"/>
-    <w:lsdException w:name="Intense Emphasis" w:semiHidden="0" w:uiPriority="21" w:unhideWhenUsed="0" w:qFormat="1"/>
-    <w:lsdException w:name="Subtle Reference" w:semiHidden="0" w:uiPriority="31" w:unhideWhenUsed="0" w:qFormat="1"/>
-    <w:lsdException w:name="Intense Reference" w:semiHidden="0" w:uiPriority="32" w:unhideWhenUsed="0" w:qFormat="1"/>
-    <w:lsdException w:name="Book Title" w:semiHidden="0" w:uiPriority="33" w:unhideWhenUsed="0" w:qFormat="1"/>
-    <w:lsdException w:name="Bibliography" w:uiPriority="37"/>
-    <w:lsdException w:name="TOC Heading" w:uiPriority="39" w:qFormat="1"/>
+  <w:latentStyles w:defLockedState="0" w:defUIPriority="99" w:defSemiHidden="0" w:defUnhideWhenUsed="0" w:defQFormat="0" w:count="371">
+    <w:lsdException w:name="Normal" w:uiPriority="0" w:qFormat="1"/>
+    <w:lsdException w:name="heading 1" w:uiPriority="9" w:qFormat="1"/>
+    <w:lsdException w:name="heading 2" w:semiHidden="1" w:uiPriority="9" w:unhideWhenUsed="1" w:qFormat="1"/>
+    <w:lsdException w:name="heading 3" w:semiHidden="1" w:uiPriority="9" w:unhideWhenUsed="1" w:qFormat="1"/>
+    <w:lsdException w:name="heading 4" w:semiHidden="1" w:uiPriority="9" w:unhideWhenUsed="1" w:qFormat="1"/>
+    <w:lsdException w:name="heading 5" w:semiHidden="1" w:uiPriority="9" w:unhideWhenUsed="1" w:qFormat="1"/>
+    <w:lsdException w:name="heading 6" w:semiHidden="1" w:uiPriority="9" w:unhideWhenUsed="1" w:qFormat="1"/>
+    <w:lsdException w:name="heading 7" w:semiHidden="1" w:uiPriority="9" w:unhideWhenUsed="1" w:qFormat="1"/>
+    <w:lsdException w:name="heading 8" w:semiHidden="1" w:uiPriority="9" w:unhideWhenUsed="1" w:qFormat="1"/>
+    <w:lsdException w:name="heading 9" w:semiHidden="1" w:uiPriority="9" w:unhideWhenUsed="1" w:qFormat="1"/>
+    <w:lsdException w:name="index 1" w:semiHidden="1" w:unhideWhenUsed="1"/>
+    <w:lsdException w:name="index 2" w:semiHidden="1" w:unhideWhenUsed="1"/>
+    <w:lsdException w:name="index 3" w:semiHidden="1" w:unhideWhenUsed="1"/>
+    <w:lsdException w:name="index 4" w:semiHidden="1" w:unhideWhenUsed="1"/>
+    <w:lsdException w:name="index 5" w:semiHidden="1" w:unhideWhenUsed="1"/>
+    <w:lsdException w:name="index 6" w:semiHidden="1" w:unhideWhenUsed="1"/>
+    <w:lsdException w:name="index 7" w:semiHidden="1" w:unhideWhenUsed="1"/>
+    <w:lsdException w:name="index 8" w:semiHidden="1" w:unhideWhenUsed="1"/>
+    <w:lsdException w:name="index 9" w:semiHidden="1" w:unhideWhenUsed="1"/>
+    <w:lsdException w:name="toc 1" w:semiHidden="1" w:uiPriority="39" w:unhideWhenUsed="1"/>
+    <w:lsdException w:name="toc 2" w:semiHidden="1" w:uiPriority="39" w:unhideWhenUsed="1"/>
+    <w:lsdException w:name="toc 3" w:semiHidden="1" w:uiPriority="39" w:unhideWhenUsed="1"/>
+    <w:lsdException w:name="toc 4" w:semiHidden="1" w:uiPriority="39" w:unhideWhenUsed="1"/>
+    <w:lsdException w:name="toc 5" w:semiHidden="1" w:uiPriority="39" w:unhideWhenUsed="1"/>
+    <w:lsdException w:name="toc 6" w:semiHidden="1" w:uiPriority="39" w:unhideWhenUsed="1"/>
+    <w:lsdException w:name="toc 7" w:semiHidden="1" w:uiPriority="39" w:unhideWhenUsed="1"/>
+    <w:lsdException w:name="toc 8" w:semiHidden="1" w:uiPriority="39" w:unhideWhenUsed="1"/>
+    <w:lsdException w:name="toc 9" w:semiHidden="1" w:uiPriority="39" w:unhideWhenUsed="1"/>
+    <w:lsdException w:name="Normal Indent" w:semiHidden="1" w:unhideWhenUsed="1"/>
+    <w:lsdException w:name="footnote text" w:semiHidden="1" w:unhideWhenUsed="1"/>
+    <w:lsdException w:name="annotation text" w:semiHidden="1" w:unhideWhenUsed="1"/>
+    <w:lsdException w:name="header" w:semiHidden="1" w:unhideWhenUsed="1"/>
+    <w:lsdException w:name="footer" w:semiHidden="1" w:unhideWhenUsed="1"/>
+    <w:lsdException w:name="index heading" w:semiHidden="1" w:unhideWhenUsed="1"/>
+    <w:lsdException w:name="caption" w:semiHidden="1" w:uiPriority="35" w:unhideWhenUsed="1" w:qFormat="1"/>
+    <w:lsdException w:name="table of figures" w:semiHidden="1" w:unhideWhenUsed="1"/>
+    <w:lsdException w:name="envelope address" w:semiHidden="1" w:unhideWhenUsed="1"/>
+    <w:lsdException w:name="envelope return" w:semiHidden="1" w:unhideWhenUsed="1"/>
+    <w:lsdException w:name="footnote reference" w:semiHidden="1" w:unhideWhenUsed="1"/>
+    <w:lsdException w:name="annotation reference" w:semiHidden="1" w:unhideWhenUsed="1"/>
+    <w:lsdException w:name="line number" w:semiHidden="1" w:unhideWhenUsed="1"/>
+    <w:lsdException w:name="page number" w:semiHidden="1" w:unhideWhenUsed="1"/>
+    <w:lsdException w:name="endnote reference" w:semiHidden="1" w:unhideWhenUsed="1"/>
+    <w:lsdException w:name="endnote text" w:semiHidden="1" w:unhideWhenUsed="1"/>
+    <w:lsdException w:name="table of authorities" w:semiHidden="1" w:unhideWhenUsed="1"/>
+    <w:lsdException w:name="macro" w:semiHidden="1" w:unhideWhenUsed="1"/>
+    <w:lsdException w:name="toa heading" w:semiHidden="1" w:unhideWhenUsed="1"/>
+    <w:lsdException w:name="List" w:semiHidden="1" w:unhideWhenUsed="1"/>
+    <w:lsdException w:name="List Bullet" w:semiHidden="1" w:unhideWhenUsed="1"/>
+    <w:lsdException w:name="List Number" w:semiHidden="1" w:unhideWhenUsed="1"/>
+    <w:lsdException w:name="List 2" w:semiHidden="1" w:unhideWhenUsed="1"/>
+    <w:lsdException w:name="List 3" w:semiHidden="1" w:unhideWhenUsed="1"/>
+    <w:lsdException w:name="List 4" w:semiHidden="1" w:unhideWhenUsed="1"/>
+    <w:lsdException w:name="List 5" w:semiHidden="1" w:unhideWhenUsed="1"/>
+    <w:lsdException w:name="List Bullet 2" w:semiHidden="1" w:unhideWhenUsed="1"/>
+    <w:lsdException w:name="List Bullet 3" w:semiHidden="1" w:unhideWhenUsed="1"/>
+    <w:lsdException w:name="List Bullet 4" w:semiHidden="1" w:unhideWhenUsed="1"/>
+    <w:lsdException w:name="List Bullet 5" w:semiHidden="1" w:unhideWhenUsed="1"/>
+    <w:lsdException w:name="List Number 2" w:semiHidden="1" w:unhideWhenUsed="1"/>
+    <w:lsdException w:name="List Number 3" w:semiHidden="1" w:unhideWhenUsed="1"/>
+    <w:lsdException w:name="List Number 4" w:semiHidden="1" w:unhideWhenUsed="1"/>
+    <w:lsdException w:name="List Number 5" w:semiHidden="1" w:unhideWhenUsed="1"/>
+    <w:lsdException w:name="Title" w:uiPriority="10" w:qFormat="1"/>
+    <w:lsdException w:name="Closing" w:semiHidden="1" w:unhideWhenUsed="1"/>
+    <w:lsdException w:name="Signature" w:semiHidden="1" w:unhideWhenUsed="1"/>
+    <w:lsdException w:name="Default Paragraph Font" w:semiHidden="1" w:uiPriority="1" w:unhideWhenUsed="1"/>
+    <w:lsdException w:name="Body Text" w:semiHidden="1" w:unhideWhenUsed="1"/>
+    <w:lsdException w:name="Body Text Indent" w:semiHidden="1" w:unhideWhenUsed="1"/>
+    <w:lsdException w:name="List Continue" w:semiHidden="1" w:unhideWhenUsed="1"/>
+    <w:lsdException w:name="List Continue 2" w:semiHidden="1" w:unhideWhenUsed="1"/>
+    <w:lsdException w:name="List Continue 3" w:semiHidden="1" w:unhideWhenUsed="1"/>
+    <w:lsdException w:name="List Continue 4" w:semiHidden="1" w:unhideWhenUsed="1"/>
+    <w:lsdException w:name="List Continue 5" w:semiHidden="1" w:unhideWhenUsed="1"/>
+    <w:lsdException w:name="Message Header" w:semiHidden="1" w:unhideWhenUsed="1"/>
+    <w:lsdException w:name="Subtitle" w:uiPriority="11" w:qFormat="1"/>
+    <w:lsdException w:name="Salutation" w:semiHidden="1" w:unhideWhenUsed="1"/>
+    <w:lsdException w:name="Date" w:semiHidden="1" w:unhideWhenUsed="1"/>
+    <w:lsdException w:name="Body Text First Indent" w:semiHidden="1" w:unhideWhenUsed="1"/>
+    <w:lsdException w:name="Body Text First Indent 2" w:semiHidden="1" w:unhideWhenUsed="1"/>
+    <w:lsdException w:name="Note Heading" w:semiHidden="1" w:unhideWhenUsed="1"/>
+    <w:lsdException w:name="Body Text 2" w:semiHidden="1" w:unhideWhenUsed="1"/>
+    <w:lsdException w:name="Body Text 3" w:semiHidden="1" w:unhideWhenUsed="1"/>
+    <w:lsdException w:name="Body Text Indent 2" w:semiHidden="1" w:unhideWhenUsed="1"/>
+    <w:lsdException w:name="Body Text Indent 3" w:semiHidden="1" w:unhideWhenUsed="1"/>
+    <w:lsdException w:name="Block Text" w:semiHidden="1" w:unhideWhenUsed="1"/>
+    <w:lsdException w:name="Hyperlink" w:semiHidden="1" w:unhideWhenUsed="1"/>
+    <w:lsdException w:name="FollowedHyperlink" w:semiHidden="1" w:unhideWhenUsed="1"/>
+    <w:lsdException w:name="Strong" w:uiPriority="22" w:qFormat="1"/>
+    <w:lsdException w:name="Emphasis" w:uiPriority="20" w:qFormat="1"/>
+    <w:lsdException w:name="Document Map" w:semiHidden="1" w:unhideWhenUsed="1"/>
+    <w:lsdException w:name="Plain Text" w:semiHidden="1" w:unhideWhenUsed="1"/>
+    <w:lsdException w:name="E-mail Signature" w:semiHidden="1" w:unhideWhenUsed="1"/>
+    <w:lsdException w:name="HTML Top of Form" w:semiHidden="1" w:unhideWhenUsed="1"/>
+    <w:lsdException w:name="HTML Bottom of Form" w:semiHidden="1" w:unhideWhenUsed="1"/>
+    <w:lsdException w:name="Normal (Web)" w:semiHidden="1" w:unhideWhenUsed="1"/>
+    <w:lsdException w:name="HTML Acronym" w:semiHidden="1" w:unhideWhenUsed="1"/>
+    <w:lsdException w:name="HTML Address" w:semiHidden="1" w:unhideWhenUsed="1"/>
+    <w:lsdException w:name="HTML Cite" w:semiHidden="1" w:unhideWhenUsed="1"/>
+    <w:lsdException w:name="HTML Code" w:semiHidden="1" w:unhideWhenUsed="1"/>
+    <w:lsdException w:name="HTML Definition" w:semiHidden="1" w:unhideWhenUsed="1"/>
+    <w:lsdException w:name="HTML Keyboard" w:semiHidden="1" w:unhideWhenUsed="1"/>
+    <w:lsdException w:name="HTML Preformatted" w:semiHidden="1" w:unhideWhenUsed="1"/>
+    <w:lsdException w:name="HTML Sample" w:semiHidden="1" w:unhideWhenUsed="1"/>
+    <w:lsdException w:name="HTML Typewriter" w:semiHidden="1" w:unhideWhenUsed="1"/>
+    <w:lsdException w:name="HTML Variable" w:semiHidden="1" w:unhideWhenUsed="1"/>
+    <w:lsdException w:name="Normal Table" w:semiHidden="1" w:unhideWhenUsed="1"/>
+    <w:lsdException w:name="annotation subject" w:semiHidden="1" w:unhideWhenUsed="1"/>
+    <w:lsdException w:name="No List" w:semiHidden="1" w:unhideWhenUsed="1"/>
+    <w:lsdException w:name="Outline List 1" w:semiHidden="1" w:unhideWhenUsed="1"/>
+    <w:lsdException w:name="Outline List 2" w:semiHidden="1" w:unhideWhenUsed="1"/>
+    <w:lsdException w:name="Outline List 3" w:semiHidden="1" w:unhideWhenUsed="1"/>
+    <w:lsdException w:name="Table Simple 1" w:semiHidden="1" w:unhideWhenUsed="1"/>
+    <w:lsdException w:name="Table Simple 2" w:semiHidden="1" w:unhideWhenUsed="1"/>
+    <w:lsdException w:name="Table Simple 3" w:semiHidden="1" w:unhideWhenUsed="1"/>
+    <w:lsdException w:name="Table Classic 1" w:semiHidden="1" w:unhideWhenUsed="1"/>
+    <w:lsdException w:name="Table Classic 2" w:semiHidden="1" w:unhideWhenUsed="1"/>
+    <w:lsdException w:name="Table Classic 3" w:semiHidden="1" w:unhideWhenUsed="1"/>
+    <w:lsdException w:name="Table Classic 4" w:semiHidden="1" w:unhideWhenUsed="1"/>
+    <w:lsdException w:name="Table Colorful 1" w:semiHidden="1" w:unhideWhenUsed="1"/>
+    <w:lsdException w:name="Table Colorful 2" w:semiHidden="1" w:unhideWhenUsed="1"/>
+    <w:lsdException w:name="Table Colorful 3" w:semiHidden="1" w:unhideWhenUsed="1"/>
+    <w:lsdException w:name="Table Columns 1" w:semiHidden="1" w:unhideWhenUsed="1"/>
+    <w:lsdException w:name="Table Columns 2" w:semiHidden="1" w:unhideWhenUsed="1"/>
+    <w:lsdException w:name="Table Columns 3" w:semiHidden="1" w:unhideWhenUsed="1"/>
+    <w:lsdException w:name="Table Columns 4" w:semiHidden="1" w:unhideWhenUsed="1"/>
+    <w:lsdException w:name="Table Columns 5" w:semiHidden="1" w:unhideWhenUsed="1"/>
+    <w:lsdException w:name="Table Grid 1" w:semiHidden="1" w:unhideWhenUsed="1"/>
+    <w:lsdException w:name="Table Grid 2" w:semiHidden="1" w:unhideWhenUsed="1"/>
+    <w:lsdException w:name="Table Grid 3" w:semiHidden="1" w:unhideWhenUsed="1"/>
+    <w:lsdException w:name="Table Grid 4" w:semiHidden="1" w:unhideWhenUsed="1"/>
+    <w:lsdException w:name="Table Grid 5" w:semiHidden="1" w:unhideWhenUsed="1"/>
+    <w:lsdException w:name="Table Grid 6" w:semiHidden="1" w:unhideWhenUsed="1"/>
+    <w:lsdException w:name="Table Grid 7" w:semiHidden="1" w:unhideWhenUsed="1"/>
+    <w:lsdException w:name="Table Grid 8" w:semiHidden="1" w:unhideWhenUsed="1"/>
+    <w:lsdException w:name="Table List 1" w:semiHidden="1" w:unhideWhenUsed="1"/>
+    <w:lsdException w:name="Table List 2" w:semiHidden="1" w:unhideWhenUsed="1"/>
+    <w:lsdException w:name="Table List 3" w:semiHidden="1" w:unhideWhenUsed="1"/>
+    <w:lsdException w:name="Table List 4" w:semiHidden="1" w:unhideWhenUsed="1"/>
+    <w:lsdException w:name="Table List 5" w:semiHidden="1" w:unhideWhenUsed="1"/>
+    <w:lsdException w:name="Table List 6" w:semiHidden="1" w:unhideWhenUsed="1"/>
+    <w:lsdException w:name="Table List 7" w:semiHidden="1" w:unhideWhenUsed="1"/>
+    <w:lsdException w:name="Table List 8" w:semiHidden="1" w:unhideWhenUsed="1"/>
+    <w:lsdException w:name="Table 3D effects 1" w:semiHidden="1" w:unhideWhenUsed="1"/>
+    <w:lsdException w:name="Table 3D effects 2" w:semiHidden="1" w:unhideWhenUsed="1"/>
+    <w:lsdException w:name="Table 3D effects 3" w:semiHidden="1" w:unhideWhenUsed="1"/>
+    <w:lsdException w:name="Table Contemporary" w:semiHidden="1" w:unhideWhenUsed="1"/>
+    <w:lsdException w:name="Table Elegant" w:semiHidden="1" w:unhideWhenUsed="1"/>
+    <w:lsdException w:name="Table Professional" w:semiHidden="1" w:unhideWhenUsed="1"/>
+    <w:lsdException w:name="Table Subtle 1" w:semiHidden="1" w:unhideWhenUsed="1"/>
+    <w:lsdException w:name="Table Subtle 2" w:semiHidden="1" w:unhideWhenUsed="1"/>
+    <w:lsdException w:name="Table Web 1" w:semiHidden="1" w:unhideWhenUsed="1"/>
+    <w:lsdException w:name="Table Web 2" w:semiHidden="1" w:unhideWhenUsed="1"/>
+    <w:lsdException w:name="Table Web 3" w:semiHidden="1" w:unhideWhenUsed="1"/>
+    <w:lsdException w:name="Balloon Text" w:semiHidden="1" w:unhideWhenUsed="1"/>
+    <w:lsdException w:name="Table Grid" w:uiPriority="59"/>
+    <w:lsdException w:name="Table Theme" w:semiHidden="1" w:unhideWhenUsed="1"/>
+    <w:lsdException w:name="Placeholder Text" w:semiHidden="1"/>
+    <w:lsdException w:name="No Spacing" w:uiPriority="1" w:qFormat="1"/>
+    <w:lsdException w:name="Light Shading" w:uiPriority="60"/>
+    <w:lsdException w:name="Light List" w:uiPriority="61"/>
+    <w:lsdException w:name="Light Grid" w:uiPriority="62"/>
+    <w:lsdException w:name="Medium Shading 1" w:uiPriority="63"/>
+    <w:lsdException w:name="Medium Shading 2" w:uiPriority="64"/>
+    <w:lsdException w:name="Medium List 1" w:uiPriority="65"/>
+    <w:lsdException w:name="Medium List 2" w:uiPriority="66"/>
+    <w:lsdException w:name="Medium Grid 1" w:uiPriority="67"/>
+    <w:lsdException w:name="Medium Grid 2" w:uiPriority="68"/>
+    <w:lsdException w:name="Medium Grid 3" w:uiPriority="69"/>
+    <w:lsdException w:name="Dark List" w:uiPriority="70"/>
+    <w:lsdException w:name="Colorful Shading" w:uiPriority="71"/>
+    <w:lsdException w:name="Colorful List" w:uiPriority="72"/>
+    <w:lsdException w:name="Colorful Grid" w:uiPriority="73"/>
+    <w:lsdException w:name="Light Shading Accent 1" w:uiPriority="60"/>
+    <w:lsdException w:name="Light List Accent 1" w:uiPriority="61"/>
+    <w:lsdException w:name="Light Grid Accent 1" w:uiPriority="62"/>
+    <w:lsdException w:name="Medium Shading 1 Accent 1" w:uiPriority="63"/>
+    <w:lsdException w:name="Medium Shading 2 Accent 1" w:uiPriority="64"/>
+    <w:lsdException w:name="Medium List 1 Accent 1" w:uiPriority="65"/>
+    <w:lsdException w:name="Revision" w:semiHidden="1"/>
+    <w:lsdException w:name="List Paragraph" w:uiPriority="34" w:qFormat="1"/>
+    <w:lsdException w:name="Quote" w:uiPriority="29" w:qFormat="1"/>
+    <w:lsdException w:name="Intense Quote" w:uiPriority="30" w:qFormat="1"/>
+    <w:lsdException w:name="Medium List 2 Accent 1" w:uiPriority="66"/>
+    <w:lsdException w:name="Medium Grid 1 Accent 1" w:uiPriority="67"/>
+    <w:lsdException w:name="Medium Grid 2 Accent 1" w:uiPriority="68"/>
+    <w:lsdException w:name="Medium Grid 3 Accent 1" w:uiPriority="69"/>
+    <w:lsdException w:name="Dark List Accent 1" w:uiPriority="70"/>
+    <w:lsdException w:name="Colorful Shading Accent 1" w:uiPriority="71"/>
+    <w:lsdException w:name="Colorful List Accent 1" w:uiPriority="72"/>
+    <w:lsdException w:name="Colorful Grid Accent 1" w:uiPriority="73"/>
+    <w:lsdException w:name="Light Shading Accent 2" w:uiPriority="60"/>
+    <w:lsdException w:name="Light List Accent 2" w:uiPriority="61"/>
+    <w:lsdException w:name="Light Grid Accent 2" w:uiPriority="62"/>
+    <w:lsdException w:name="Medium Shading 1 Accent 2" w:uiPriority="63"/>
+    <w:lsdException w:name="Medium Shading 2 Accent 2" w:uiPriority="64"/>
+    <w:lsdException w:name="Medium List 1 Accent 2" w:uiPriority="65"/>
+    <w:lsdException w:name="Medium List 2 Accent 2" w:uiPriority="66"/>
+    <w:lsdException w:name="Medium Grid 1 Accent 2" w:uiPriority="67"/>
+    <w:lsdException w:name="Medium Grid 2 Accent 2" w:uiPriority="68"/>
+    <w:lsdException w:name="Medium Grid 3 Accent 2" w:uiPriority="69"/>
+    <w:lsdException w:name="Dark List Accent 2" w:uiPriority="70"/>
+    <w:lsdException w:name="Colorful Shading Accent 2" w:uiPriority="71"/>
+    <w:lsdException w:name="Colorful List Accent 2" w:uiPriority="72"/>
+    <w:lsdException w:name="Colorful Grid Accent 2" w:uiPriority="73"/>
+    <w:lsdException w:name="Light Shading Accent 3" w:uiPriority="60"/>
+    <w:lsdException w:name="Light List Accent 3" w:uiPriority="61"/>
+    <w:lsdException w:name="Light Grid Accent 3" w:uiPriority="62"/>
+    <w:lsdException w:name="Medium Shading 1 Accent 3" w:uiPriority="63"/>
+    <w:lsdException w:name="Medium Shading 2 Accent 3" w:uiPriority="64"/>
+    <w:lsdException w:name="Medium List 1 Accent 3" w:uiPriority="65"/>
+    <w:lsdException w:name="Medium List 2 Accent 3" w:uiPriority="66"/>
+    <w:lsdException w:name="Medium Grid 1 Accent 3" w:uiPriority="67"/>
+    <w:lsdException w:name="Medium Grid 2 Accent 3" w:uiPriority="68"/>
+    <w:lsdException w:name="Medium Grid 3 Accent 3" w:uiPriority="69"/>
+    <w:lsdException w:name="Dark List Accent 3" w:uiPriority="70"/>
+    <w:lsdException w:name="Colorful Shading Accent 3" w:uiPriority="71"/>
+    <w:lsdException w:name="Colorful List Accent 3" w:uiPriority="72"/>
+    <w:lsdException w:name="Colorful Grid Accent 3" w:uiPriority="73"/>
+    <w:lsdException w:name="Light Shading Accent 4" w:uiPriority="60"/>
+    <w:lsdException w:name="Light List Accent 4" w:uiPriority="61"/>
+    <w:lsdException w:name="Light Grid Accent 4" w:uiPriority="62"/>
+    <w:lsdException w:name="Medium Shading 1 Accent 4" w:uiPriority="63"/>
+    <w:lsdException w:name="Medium Shading 2 Accent 4" w:uiPriority="64"/>
+    <w:lsdException w:name="Medium List 1 Accent 4" w:uiPriority="65"/>
+    <w:lsdException w:name="Medium List 2 Accent 4" w:uiPriority="66"/>
+    <w:lsdException w:name="Medium Grid 1 Accent 4" w:uiPriority="67"/>
+    <w:lsdException w:name="Medium Grid 2 Accent 4" w:uiPriority="68"/>
+    <w:lsdException w:name="Medium Grid 3 Accent 4" w:uiPriority="69"/>
+    <w:lsdException w:name="Dark List Accent 4" w:uiPriority="70"/>
+    <w:lsdException w:name="Colorful Shading Accent 4" w:uiPriority="71"/>
+    <w:lsdException w:name="Colorful List Accent 4" w:uiPriority="72"/>
+    <w:lsdException w:name="Colorful Grid Accent 4" w:uiPriority="73"/>
+    <w:lsdException w:name="Light Shading Accent 5" w:uiPriority="60"/>
+    <w:lsdException w:name="Light List Accent 5" w:uiPriority="61"/>
+    <w:lsdException w:name="Light Grid Accent 5" w:uiPriority="62"/>
+    <w:lsdException w:name="Medium Shading 1 Accent 5" w:uiPriority="63"/>
+    <w:lsdException w:name="Medium Shading 2 Accent 5" w:uiPriority="64"/>
+    <w:lsdException w:name="Medium List 1 Accent 5" w:uiPriority="65"/>
+    <w:lsdException w:name="Medium List 2 Accent 5" w:uiPriority="66"/>
+    <w:lsdException w:name="Medium Grid 1 Accent 5" w:uiPriority="67"/>
+    <w:lsdException w:name="Medium Grid 2 Accent 5" w:uiPriority="68"/>
+    <w:lsdException w:name="Medium Grid 3 Accent 5" w:uiPriority="69"/>
+    <w:lsdException w:name="Dark List Accent 5" w:uiPriority="70"/>
+    <w:lsdException w:name="Colorful Shading Accent 5" w:uiPriority="71"/>
+    <w:lsdException w:name="Colorful List Accent 5" w:uiPriority="72"/>
+    <w:lsdException w:name="Colorful Grid Accent 5" w:uiPriority="73"/>
+    <w:lsdException w:name="Light Shading Accent 6" w:uiPriority="60"/>
+    <w:lsdException w:name="Light List Accent 6" w:uiPriority="61"/>
+    <w:lsdException w:name="Light Grid Accent 6" w:uiPriority="62"/>
+    <w:lsdException w:name="Medium Shading 1 Accent 6" w:uiPriority="63"/>
+    <w:lsdException w:name="Medium Shading 2 Accent 6" w:uiPriority="64"/>
+    <w:lsdException w:name="Medium List 1 Accent 6" w:uiPriority="65"/>
+    <w:lsdException w:name="Medium List 2 Accent 6" w:uiPriority="66"/>
+    <w:lsdException w:name="Medium Grid 1 Accent 6" w:uiPriority="67"/>
+    <w:lsdException w:name="Medium Grid 2 Accent 6" w:uiPriority="68"/>
+    <w:lsdException w:name="Medium Grid 3 Accent 6" w:uiPriority="69"/>
+    <w:lsdException w:name="Dark List Accent 6" w:uiPriority="70"/>
+    <w:lsdException w:name="Colorful Shading Accent 6" w:uiPriority="71"/>
+    <w:lsdException w:name="Colorful List Accent 6" w:uiPriority="72"/>
+    <w:lsdException w:name="Colorful Grid Accent 6" w:uiPriority="73"/>
+    <w:lsdException w:name="Subtle Emphasis" w:uiPriority="19" w:qFormat="1"/>
+    <w:lsdException w:name="Intense Emphasis" w:uiPriority="21" w:qFormat="1"/>
+    <w:lsdException w:name="Subtle Reference" w:uiPriority="31" w:qFormat="1"/>
+    <w:lsdException w:name="Intense Reference" w:uiPriority="32" w:qFormat="1"/>
+    <w:lsdException w:name="Book Title" w:uiPriority="33" w:qFormat="1"/>
+    <w:lsdException w:name="Bibliography" w:semiHidden="1" w:uiPriority="37" w:unhideWhenUsed="1"/>
+    <w:lsdException w:name="TOC Heading" w:semiHidden="1" w:uiPriority="39" w:unhideWhenUsed="1" w:qFormat="1"/>
+    <w:lsdException w:name="Grid Table 4" w:uiPriority="49"/>
+    <w:lsdException w:name="Grid Table 5 Dark" w:uiPriority="50"/>
+    <w:lsdException w:name="Grid Table 6 Colorful" w:uiPriority="51"/>
+    <w:lsdException w:name="Grid Table 7 Colorful" w:uiPriority="52"/>
+    <w:lsdException w:name="Grid Table 1 Light Accent 1" w:uiPriority="46"/>
+    <w:lsdException w:name="Grid Table 2 Accent 1" w:uiPriority="47"/>
+    <w:lsdException w:name="Grid Table 3 Accent 1" w:uiPriority="48"/>
+    <w:lsdException w:name="Grid Table 4 Accent 1" w:uiPriority="49"/>
+    <w:lsdException w:name="Grid Table 5 Dark Accent 1" w:uiPriority="50"/>
+    <w:lsdException w:name="Grid Table 6 Colorful Accent 1" w:uiPriority="51"/>
+    <w:lsdException w:name="Grid Table 7 Colorful Accent 1" w:uiPriority="52"/>
+    <w:lsdException w:name="Grid Table 1 Light Accent 2" w:uiPriority="46"/>
+    <w:lsdException w:name="Grid Table 2 Accent 2" w:uiPriority="47"/>
+    <w:lsdException w:name="Grid Table 3 Accent 2" w:uiPriority="48"/>
+    <w:lsdException w:name="Grid Table 4 Accent 2" w:uiPriority="49"/>
+    <w:lsdException w:name="Grid Table 5 Dark Accent 2" w:uiPriority="50"/>
+    <w:lsdException w:name="Grid Table 6 Colorful Accent 2" w:uiPriority="51"/>
+    <w:lsdException w:name="Grid Table 7 Colorful Accent 2" w:uiPriority="52"/>
+    <w:lsdException w:name="Grid Table 1 Light Accent 3" w:uiPriority="46"/>
+    <w:lsdException w:name="Grid Table 2 Accent 3" w:uiPriority="47"/>
+    <w:lsdException w:name="Grid Table 3 Accent 3" w:uiPriority="48"/>
+    <w:lsdException w:name="Grid Table 4 Accent 3" w:uiPriority="49"/>
+    <w:lsdException w:name="Grid Table 5 Dark Accent 3" w:uiPriority="50"/>
+    <w:lsdException w:name="Grid Table 6 Colorful Accent 3" w:uiPriority="51"/>
+    <w:lsdException w:name="Grid Table 7 Colorful Accent 3" w:uiPriority="52"/>
+    <w:lsdException w:name="Grid Table 1 Light Accent 4" w:uiPriority="46"/>
+    <w:lsdException w:name="Grid Table 2 Accent 4" w:uiPriority="47"/>
+    <w:lsdException w:name="Grid Table 3 Accent 4" w:uiPriority="48"/>
+    <w:lsdException w:name="Grid Table 4 Accent 4" w:uiPriority="49"/>
+    <w:lsdException w:name="Grid Table 5 Dark Accent 4" w:uiPriority="50"/>
+    <w:lsdException w:name="Grid Table 6 Colorful Accent 4" w:uiPriority="51"/>
+    <w:lsdException w:name="Grid Table 7 Colorful Accent 4" w:uiPriority="52"/>
+    <w:lsdException w:name="Grid Table 1 Light Accent 5" w:uiPriority="46"/>
+    <w:lsdException w:name="Grid Table 2 Accent 5" w:uiPriority="47"/>
+    <w:lsdException w:name="Grid Table 3 Accent 5" w:uiPriority="48"/>
+    <w:lsdException w:name="Grid Table 4 Accent 5" w:uiPriority="49"/>
+    <w:lsdException w:name="Grid Table 5 Dark Accent 5" w:uiPriority="50"/>
+    <w:lsdException w:name="Grid Table 6 Colorful Accent 5" w:uiPriority="51"/>
+    <w:lsdException w:name="Grid Table 7 Colorful Accent 5" w:uiPriority="52"/>
+    <w:lsdException w:name="Grid Table 1 Light Accent 6" w:uiPriority="46"/>
+    <w:lsdException w:name="Grid Table 2 Accent 6" w:uiPriority="47"/>
+    <w:lsdException w:name="Grid Table 3 Accent 6" w:uiPriority="48"/>
+    <w:lsdException w:name="Grid Table 4 Accent 6" w:uiPriority="49"/>
+    <w:lsdException w:name="Grid Table 5 Dark Accent 6" w:uiPriority="50"/>
+    <w:lsdException w:name="Grid Table 6 Colorful Accent 6" w:uiPriority="51"/>
+    <w:lsdException w:name="Grid Table 7 Colorful Accent 6" w:uiPriority="52"/>
+    <w:lsdException w:name="List Table 1 Light" w:uiPriority="46"/>
+    <w:lsdException w:name="List Table 2" w:uiPriority="47"/>
+    <w:lsdException w:name="List Table 3" w:uiPriority="48"/>
+    <w:lsdException w:name="List Table 4" w:uiPriority="49"/>
+    <w:lsdException w:name="List Table 5 Dark" w:uiPriority="50"/>
+    <w:lsdException w:name="List Table 6 Colorful" w:uiPriority="51"/>
+    <w:lsdException w:name="List Table 7 Colorful" w:uiPriority="52"/>
+    <w:lsdException w:name="List Table 1 Light Accent 1" w:uiPriority="46"/>
+    <w:lsdException w:name="List Table 2 Accent 1" w:uiPriority="47"/>
+    <w:lsdException w:name="List Table 3 Accent 1" w:uiPriority="48"/>
+    <w:lsdException w:name="List Table 4 Accent 1" w:uiPriority="49"/>
+    <w:lsdException w:name="List Table 5 Dark Accent 1" w:uiPriority="50"/>
+    <w:lsdException w:name="List Table 6 Colorful Accent 1" w:uiPriority="51"/>
+    <w:lsdException w:name="List Table 7 Colorful Accent 1" w:uiPriority="52"/>
+    <w:lsdException w:name="List Table 1 Light Accent 2" w:uiPriority="46"/>
+    <w:lsdException w:name="List Table 2 Accent 2" w:uiPriority="47"/>
+    <w:lsdException w:name="List Table 3 Accent 2" w:uiPriority="48"/>
+    <w:lsdException w:name="List Table 4 Accent 2" w:uiPriority="49"/>
+    <w:lsdException w:name="List Table 5 Dark Accent 2" w:uiPriority="50"/>
+    <w:lsdException w:name="List Table 6 Colorful Accent 2" w:uiPriority="51"/>
+    <w:lsdException w:name="List Table 7 Colorful Accent 2" w:uiPriority="52"/>
+    <w:lsdException w:name="List Table 1 Light Accent 3" w:uiPriority="46"/>
+    <w:lsdException w:name="List Table 2 Accent 3" w:uiPriority="47"/>
+    <w:lsdException w:name="List Table 3 Accent 3" w:uiPriority="48"/>
+    <w:lsdException w:name="List Table 4 Accent 3" w:uiPriority="49"/>
+    <w:lsdException w:name="List Table 5 Dark Accent 3" w:uiPriority="50"/>
+    <w:lsdException w:name="List Table 6 Colorful Accent 3" w:uiPriority="51"/>
+    <w:lsdException w:name="List Table 7 Colorful Accent 3" w:uiPriority="52"/>
+    <w:lsdException w:name="List Table 1 Light Accent 4" w:uiPriority="46"/>
+    <w:lsdException w:name="List Table 2 Accent 4" w:uiPriority="47"/>
+    <w:lsdException w:name="List Table 3 Accent 4" w:uiPriority="48"/>
+    <w:lsdException w:name="List Table 4 Accent 4" w:uiPriority="49"/>
+    <w:lsdException w:name="List Table 5 Dark Accent 4" w:uiPriority="50"/>
+    <w:lsdException w:name="List Table 6 Colorful Accent 4" w:uiPriority="51"/>
+    <w:lsdException w:name="List Table 7 Colorful Accent 4" w:uiPriority="52"/>
+    <w:lsdException w:name="List Table 1 Light Accent 5" w:uiPriority="46"/>
+    <w:lsdException w:name="List Table 2 Accent 5" w:uiPriority="47"/>
+    <w:lsdException w:name="List Table 3 Accent 5" w:uiPriority="48"/>
+    <w:lsdException w:name="List Table 4 Accent 5" w:uiPriority="49"/>
+    <w:lsdException w:name="List Table 5 Dark Accent 5" w:uiPriority="50"/>
+    <w:lsdException w:name="List Table 6 Colorful Accent 5" w:uiPriority="51"/>
+    <w:lsdException w:name="List Table 7 Colorful Accent 5" w:uiPriority="52"/>
+    <w:lsdException w:name="List Table 1 Light Accent 6" w:uiPriority="46"/>
+    <w:lsdException w:name="List Table 2 Accent 6" w:uiPriority="47"/>
+    <w:lsdException w:name="List Table 3 Accent 6" w:uiPriority="48"/>
+    <w:lsdException w:name="List Table 4 Accent 6" w:uiPriority="49"/>
+    <w:lsdException w:name="List Table 5 Dark Accent 6" w:uiPriority="50"/>
+    <w:lsdException w:name="List Table 6 Colorful Accent 6" w:uiPriority="51"/>
+    <w:lsdException w:name="List Table 7 Colorful Accent 6" w:uiPriority="52"/>
   </w:latentStyles>
   <w:style w:type="paragraph" w:default="1" w:styleId="Normal">
     <w:name w:val="Normal"/>
@@ -1744,202 +2120,19 @@
       <w:contextualSpacing/>
     </w:pPr>
   </w:style>
-</w:styles>
-</file>
-
-<file path=word/stylesWithEffects.xml><?xml version="1.0" encoding="utf-8"?>
-<w:styles xmlns:wpc="http://schemas.microsoft.com/office/word/2010/wordprocessingCanvas" xmlns:mo="http://schemas.microsoft.com/office/mac/office/2008/main" xmlns:mc="http://schemas.openxmlformats.org/markup-compatibility/2006" xmlns:mv="urn:schemas-microsoft-com:mac:vml" xmlns:o="urn:schemas-microsoft-com:office:office" xmlns:r="http://schemas.openxmlformats.org/officeDocument/2006/relationships" xmlns:m="http://schemas.openxmlformats.org/officeDocument/2006/math" xmlns:v="urn:schemas-microsoft-com:vml" xmlns:wp14="http://schemas.microsoft.com/office/word/2010/wordprocessingDrawing" xmlns:wp="http://schemas.openxmlformats.org/drawingml/2006/wordprocessingDrawing" xmlns:w10="urn:schemas-microsoft-com:office:word" xmlns:w="http://schemas.openxmlformats.org/wordprocessingml/2006/main" xmlns:w14="http://schemas.microsoft.com/office/word/2010/wordml" xmlns:wpg="http://schemas.microsoft.com/office/word/2010/wordprocessingGroup" xmlns:wpi="http://schemas.microsoft.com/office/word/2010/wordprocessingInk" xmlns:wne="http://schemas.microsoft.com/office/word/2006/wordml" xmlns:wps="http://schemas.microsoft.com/office/word/2010/wordprocessingShape" mc:Ignorable="w14 wp14">
-  <w:docDefaults>
-    <w:rPrDefault>
-      <w:rPr>
-        <w:rFonts w:asciiTheme="minorHAnsi" w:eastAsiaTheme="minorEastAsia" w:hAnsiTheme="minorHAnsi" w:cstheme="minorBidi"/>
-        <w:sz w:val="24"/>
-        <w:szCs w:val="24"/>
-        <w:lang w:val="en-US" w:eastAsia="en-US" w:bidi="ar-SA"/>
-      </w:rPr>
-    </w:rPrDefault>
-    <w:pPrDefault/>
-  </w:docDefaults>
-  <w:latentStyles w:defLockedState="0" w:defUIPriority="99" w:defSemiHidden="1" w:defUnhideWhenUsed="1" w:defQFormat="0" w:count="276">
-    <w:lsdException w:name="Normal" w:semiHidden="0" w:uiPriority="0" w:unhideWhenUsed="0" w:qFormat="1"/>
-    <w:lsdException w:name="heading 1" w:semiHidden="0" w:uiPriority="9" w:unhideWhenUsed="0" w:qFormat="1"/>
-    <w:lsdException w:name="heading 2" w:uiPriority="9" w:qFormat="1"/>
-    <w:lsdException w:name="heading 3" w:uiPriority="9" w:qFormat="1"/>
-    <w:lsdException w:name="heading 4" w:uiPriority="9" w:qFormat="1"/>
-    <w:lsdException w:name="heading 5" w:uiPriority="9" w:qFormat="1"/>
-    <w:lsdException w:name="heading 6" w:uiPriority="9" w:qFormat="1"/>
-    <w:lsdException w:name="heading 7" w:uiPriority="9" w:qFormat="1"/>
-    <w:lsdException w:name="heading 8" w:uiPriority="9" w:qFormat="1"/>
-    <w:lsdException w:name="heading 9" w:uiPriority="9" w:qFormat="1"/>
-    <w:lsdException w:name="toc 1" w:uiPriority="39"/>
-    <w:lsdException w:name="toc 2" w:uiPriority="39"/>
-    <w:lsdException w:name="toc 3" w:uiPriority="39"/>
-    <w:lsdException w:name="toc 4" w:uiPriority="39"/>
-    <w:lsdException w:name="toc 5" w:uiPriority="39"/>
-    <w:lsdException w:name="toc 6" w:uiPriority="39"/>
-    <w:lsdException w:name="toc 7" w:uiPriority="39"/>
-    <w:lsdException w:name="toc 8" w:uiPriority="39"/>
-    <w:lsdException w:name="toc 9" w:uiPriority="39"/>
-    <w:lsdException w:name="caption" w:uiPriority="35" w:qFormat="1"/>
-    <w:lsdException w:name="Title" w:semiHidden="0" w:uiPriority="10" w:unhideWhenUsed="0" w:qFormat="1"/>
-    <w:lsdException w:name="Default Paragraph Font" w:uiPriority="1"/>
-    <w:lsdException w:name="Subtitle" w:semiHidden="0" w:uiPriority="11" w:unhideWhenUsed="0" w:qFormat="1"/>
-    <w:lsdException w:name="Strong" w:semiHidden="0" w:uiPriority="22" w:unhideWhenUsed="0" w:qFormat="1"/>
-    <w:lsdException w:name="Emphasis" w:semiHidden="0" w:uiPriority="20" w:unhideWhenUsed="0" w:qFormat="1"/>
-    <w:lsdException w:name="Table Grid" w:semiHidden="0" w:uiPriority="59" w:unhideWhenUsed="0"/>
-    <w:lsdException w:name="Placeholder Text" w:unhideWhenUsed="0"/>
-    <w:lsdException w:name="No Spacing" w:semiHidden="0" w:uiPriority="1" w:unhideWhenUsed="0" w:qFormat="1"/>
-    <w:lsdException w:name="Light Shading" w:semiHidden="0" w:uiPriority="60" w:unhideWhenUsed="0"/>
-    <w:lsdException w:name="Light List" w:semiHidden="0" w:uiPriority="61" w:unhideWhenUsed="0"/>
-    <w:lsdException w:name="Light Grid" w:semiHidden="0" w:uiPriority="62" w:unhideWhenUsed="0"/>
-    <w:lsdException w:name="Medium Shading 1" w:semiHidden="0" w:uiPriority="63" w:unhideWhenUsed="0"/>
-    <w:lsdException w:name="Medium Shading 2" w:semiHidden="0" w:uiPriority="64" w:unhideWhenUsed="0"/>
-    <w:lsdException w:name="Medium List 1" w:semiHidden="0" w:uiPriority="65" w:unhideWhenUsed="0"/>
-    <w:lsdException w:name="Medium List 2" w:semiHidden="0" w:uiPriority="66" w:unhideWhenUsed="0"/>
-    <w:lsdException w:name="Medium Grid 1" w:semiHidden="0" w:uiPriority="67" w:unhideWhenUsed="0"/>
-    <w:lsdException w:name="Medium Grid 2" w:semiHidden="0" w:uiPriority="68" w:unhideWhenUsed="0"/>
-    <w:lsdException w:name="Medium Grid 3" w:semiHidden="0" w:uiPriority="69" w:unhideWhenUsed="0"/>
-    <w:lsdException w:name="Dark List" w:semiHidden="0" w:uiPriority="70" w:unhideWhenUsed="0"/>
-    <w:lsdException w:name="Colorful Shading" w:semiHidden="0" w:uiPriority="71" w:unhideWhenUsed="0"/>
-    <w:lsdException w:name="Colorful List" w:semiHidden="0" w:uiPriority="72" w:unhideWhenUsed="0"/>
-    <w:lsdException w:name="Colorful Grid" w:semiHidden="0" w:uiPriority="73" w:unhideWhenUsed="0"/>
-    <w:lsdException w:name="Light Shading Accent 1" w:semiHidden="0" w:uiPriority="60" w:unhideWhenUsed="0"/>
-    <w:lsdException w:name="Light List Accent 1" w:semiHidden="0" w:uiPriority="61" w:unhideWhenUsed="0"/>
-    <w:lsdException w:name="Light Grid Accent 1" w:semiHidden="0" w:uiPriority="62" w:unhideWhenUsed="0"/>
-    <w:lsdException w:name="Medium Shading 1 Accent 1" w:semiHidden="0" w:uiPriority="63" w:unhideWhenUsed="0"/>
-    <w:lsdException w:name="Medium Shading 2 Accent 1" w:semiHidden="0" w:uiPriority="64" w:unhideWhenUsed="0"/>
-    <w:lsdException w:name="Medium List 1 Accent 1" w:semiHidden="0" w:uiPriority="65" w:unhideWhenUsed="0"/>
-    <w:lsdException w:name="Revision" w:unhideWhenUsed="0"/>
-    <w:lsdException w:name="List Paragraph" w:semiHidden="0" w:uiPriority="34" w:unhideWhenUsed="0" w:qFormat="1"/>
-    <w:lsdException w:name="Quote" w:semiHidden="0" w:uiPriority="29" w:unhideWhenUsed="0" w:qFormat="1"/>
-    <w:lsdException w:name="Intense Quote" w:semiHidden="0" w:uiPriority="30" w:unhideWhenUsed="0" w:qFormat="1"/>
-    <w:lsdException w:name="Medium List 2 Accent 1" w:semiHidden="0" w:uiPriority="66" w:unhideWhenUsed="0"/>
-    <w:lsdException w:name="Medium Grid 1 Accent 1" w:semiHidden="0" w:uiPriority="67" w:unhideWhenUsed="0"/>
-    <w:lsdException w:name="Medium Grid 2 Accent 1" w:semiHidden="0" w:uiPriority="68" w:unhideWhenUsed="0"/>
-    <w:lsdException w:name="Medium Grid 3 Accent 1" w:semiHidden="0" w:uiPriority="69" w:unhideWhenUsed="0"/>
-    <w:lsdException w:name="Dark List Accent 1" w:semiHidden="0" w:uiPriority="70" w:unhideWhenUsed="0"/>
-    <w:lsdException w:name="Colorful Shading Accent 1" w:semiHidden="0" w:uiPriority="71" w:unhideWhenUsed="0"/>
-    <w:lsdException w:name="Colorful List Accent 1" w:semiHidden="0" w:uiPriority="72" w:unhideWhenUsed="0"/>
-    <w:lsdException w:name="Colorful Grid Accent 1" w:semiHidden="0" w:uiPriority="73" w:unhideWhenUsed="0"/>
-    <w:lsdException w:name="Light Shading Accent 2" w:semiHidden="0" w:uiPriority="60" w:unhideWhenUsed="0"/>
-    <w:lsdException w:name="Light List Accent 2" w:semiHidden="0" w:uiPriority="61" w:unhideWhenUsed="0"/>
-    <w:lsdException w:name="Light Grid Accent 2" w:semiHidden="0" w:uiPriority="62" w:unhideWhenUsed="0"/>
-    <w:lsdException w:name="Medium Shading 1 Accent 2" w:semiHidden="0" w:uiPriority="63" w:unhideWhenUsed="0"/>
-    <w:lsdException w:name="Medium Shading 2 Accent 2" w:semiHidden="0" w:uiPriority="64" w:unhideWhenUsed="0"/>
-    <w:lsdException w:name="Medium List 1 Accent 2" w:semiHidden="0" w:uiPriority="65" w:unhideWhenUsed="0"/>
-    <w:lsdException w:name="Medium List 2 Accent 2" w:semiHidden="0" w:uiPriority="66" w:unhideWhenUsed="0"/>
-    <w:lsdException w:name="Medium Grid 1 Accent 2" w:semiHidden="0" w:uiPriority="67" w:unhideWhenUsed="0"/>
-    <w:lsdException w:name="Medium Grid 2 Accent 2" w:semiHidden="0" w:uiPriority="68" w:unhideWhenUsed="0"/>
-    <w:lsdException w:name="Medium Grid 3 Accent 2" w:semiHidden="0" w:uiPriority="69" w:unhideWhenUsed="0"/>
-    <w:lsdException w:name="Dark List Accent 2" w:semiHidden="0" w:uiPriority="70" w:unhideWhenUsed="0"/>
-    <w:lsdException w:name="Colorful Shading Accent 2" w:semiHidden="0" w:uiPriority="71" w:unhideWhenUsed="0"/>
-    <w:lsdException w:name="Colorful List Accent 2" w:semiHidden="0" w:uiPriority="72" w:unhideWhenUsed="0"/>
-    <w:lsdException w:name="Colorful Grid Accent 2" w:semiHidden="0" w:uiPriority="73" w:unhideWhenUsed="0"/>
-    <w:lsdException w:name="Light Shading Accent 3" w:semiHidden="0" w:uiPriority="60" w:unhideWhenUsed="0"/>
-    <w:lsdException w:name="Light List Accent 3" w:semiHidden="0" w:uiPriority="61" w:unhideWhenUsed="0"/>
-    <w:lsdException w:name="Light Grid Accent 3" w:semiHidden="0" w:uiPriority="62" w:unhideWhenUsed="0"/>
-    <w:lsdException w:name="Medium Shading 1 Accent 3" w:semiHidden="0" w:uiPriority="63" w:unhideWhenUsed="0"/>
-    <w:lsdException w:name="Medium Shading 2 Accent 3" w:semiHidden="0" w:uiPriority="64" w:unhideWhenUsed="0"/>
-    <w:lsdException w:name="Medium List 1 Accent 3" w:semiHidden="0" w:uiPriority="65" w:unhideWhenUsed="0"/>
-    <w:lsdException w:name="Medium List 2 Accent 3" w:semiHidden="0" w:uiPriority="66" w:unhideWhenUsed="0"/>
-    <w:lsdException w:name="Medium Grid 1 Accent 3" w:semiHidden="0" w:uiPriority="67" w:unhideWhenUsed="0"/>
-    <w:lsdException w:name="Medium Grid 2 Accent 3" w:semiHidden="0" w:uiPriority="68" w:unhideWhenUsed="0"/>
-    <w:lsdException w:name="Medium Grid 3 Accent 3" w:semiHidden="0" w:uiPriority="69" w:unhideWhenUsed="0"/>
-    <w:lsdException w:name="Dark List Accent 3" w:semiHidden="0" w:uiPriority="70" w:unhideWhenUsed="0"/>
-    <w:lsdException w:name="Colorful Shading Accent 3" w:semiHidden="0" w:uiPriority="71" w:unhideWhenUsed="0"/>
-    <w:lsdException w:name="Colorful List Accent 3" w:semiHidden="0" w:uiPriority="72" w:unhideWhenUsed="0"/>
-    <w:lsdException w:name="Colorful Grid Accent 3" w:semiHidden="0" w:uiPriority="73" w:unhideWhenUsed="0"/>
-    <w:lsdException w:name="Light Shading Accent 4" w:semiHidden="0" w:uiPriority="60" w:unhideWhenUsed="0"/>
-    <w:lsdException w:name="Light List Accent 4" w:semiHidden="0" w:uiPriority="61" w:unhideWhenUsed="0"/>
-    <w:lsdException w:name="Light Grid Accent 4" w:semiHidden="0" w:uiPriority="62" w:unhideWhenUsed="0"/>
-    <w:lsdException w:name="Medium Shading 1 Accent 4" w:semiHidden="0" w:uiPriority="63" w:unhideWhenUsed="0"/>
-    <w:lsdException w:name="Medium Shading 2 Accent 4" w:semiHidden="0" w:uiPriority="64" w:unhideWhenUsed="0"/>
-    <w:lsdException w:name="Medium List 1 Accent 4" w:semiHidden="0" w:uiPriority="65" w:unhideWhenUsed="0"/>
-    <w:lsdException w:name="Medium List 2 Accent 4" w:semiHidden="0" w:uiPriority="66" w:unhideWhenUsed="0"/>
-    <w:lsdException w:name="Medium Grid 1 Accent 4" w:semiHidden="0" w:uiPriority="67" w:unhideWhenUsed="0"/>
-    <w:lsdException w:name="Medium Grid 2 Accent 4" w:semiHidden="0" w:uiPriority="68" w:unhideWhenUsed="0"/>
-    <w:lsdException w:name="Medium Grid 3 Accent 4" w:semiHidden="0" w:uiPriority="69" w:unhideWhenUsed="0"/>
-    <w:lsdException w:name="Dark List Accent 4" w:semiHidden="0" w:uiPriority="70" w:unhideWhenUsed="0"/>
-    <w:lsdException w:name="Colorful Shading Accent 4" w:semiHidden="0" w:uiPriority="71" w:unhideWhenUsed="0"/>
-    <w:lsdException w:name="Colorful List Accent 4" w:semiHidden="0" w:uiPriority="72" w:unhideWhenUsed="0"/>
-    <w:lsdException w:name="Colorful Grid Accent 4" w:semiHidden="0" w:uiPriority="73" w:unhideWhenUsed="0"/>
-    <w:lsdException w:name="Light Shading Accent 5" w:semiHidden="0" w:uiPriority="60" w:unhideWhenUsed="0"/>
-    <w:lsdException w:name="Light List Accent 5" w:semiHidden="0" w:uiPriority="61" w:unhideWhenUsed="0"/>
-    <w:lsdException w:name="Light Grid Accent 5" w:semiHidden="0" w:uiPriority="62" w:unhideWhenUsed="0"/>
-    <w:lsdException w:name="Medium Shading 1 Accent 5" w:semiHidden="0" w:uiPriority="63" w:unhideWhenUsed="0"/>
-    <w:lsdException w:name="Medium Shading 2 Accent 5" w:semiHidden="0" w:uiPriority="64" w:unhideWhenUsed="0"/>
-    <w:lsdException w:name="Medium List 1 Accent 5" w:semiHidden="0" w:uiPriority="65" w:unhideWhenUsed="0"/>
-    <w:lsdException w:name="Medium List 2 Accent 5" w:semiHidden="0" w:uiPriority="66" w:unhideWhenUsed="0"/>
-    <w:lsdException w:name="Medium Grid 1 Accent 5" w:semiHidden="0" w:uiPriority="67" w:unhideWhenUsed="0"/>
-    <w:lsdException w:name="Medium Grid 2 Accent 5" w:semiHidden="0" w:uiPriority="68" w:unhideWhenUsed="0"/>
-    <w:lsdException w:name="Medium Grid 3 Accent 5" w:semiHidden="0" w:uiPriority="69" w:unhideWhenUsed="0"/>
-    <w:lsdException w:name="Dark List Accent 5" w:semiHidden="0" w:uiPriority="70" w:unhideWhenUsed="0"/>
-    <w:lsdException w:name="Colorful Shading Accent 5" w:semiHidden="0" w:uiPriority="71" w:unhideWhenUsed="0"/>
-    <w:lsdException w:name="Colorful List Accent 5" w:semiHidden="0" w:uiPriority="72" w:unhideWhenUsed="0"/>
-    <w:lsdException w:name="Colorful Grid Accent 5" w:semiHidden="0" w:uiPriority="73" w:unhideWhenUsed="0"/>
-    <w:lsdException w:name="Light Shading Accent 6" w:semiHidden="0" w:uiPriority="60" w:unhideWhenUsed="0"/>
-    <w:lsdException w:name="Light List Accent 6" w:semiHidden="0" w:uiPriority="61" w:unhideWhenUsed="0"/>
-    <w:lsdException w:name="Light Grid Accent 6" w:semiHidden="0" w:uiPriority="62" w:unhideWhenUsed="0"/>
-    <w:lsdException w:name="Medium Shading 1 Accent 6" w:semiHidden="0" w:uiPriority="63" w:unhideWhenUsed="0"/>
-    <w:lsdException w:name="Medium Shading 2 Accent 6" w:semiHidden="0" w:uiPriority="64" w:unhideWhenUsed="0"/>
-    <w:lsdException w:name="Medium List 1 Accent 6" w:semiHidden="0" w:uiPriority="65" w:unhideWhenUsed="0"/>
-    <w:lsdException w:name="Medium List 2 Accent 6" w:semiHidden="0" w:uiPriority="66" w:unhideWhenUsed="0"/>
-    <w:lsdException w:name="Medium Grid 1 Accent 6" w:semiHidden="0" w:uiPriority="67" w:unhideWhenUsed="0"/>
-    <w:lsdException w:name="Medium Grid 2 Accent 6" w:semiHidden="0" w:uiPriority="68" w:unhideWhenUsed="0"/>
-    <w:lsdException w:name="Medium Grid 3 Accent 6" w:semiHidden="0" w:uiPriority="69" w:unhideWhenUsed="0"/>
-    <w:lsdException w:name="Dark List Accent 6" w:semiHidden="0" w:uiPriority="70" w:unhideWhenUsed="0"/>
-    <w:lsdException w:name="Colorful Shading Accent 6" w:semiHidden="0" w:uiPriority="71" w:unhideWhenUsed="0"/>
-    <w:lsdException w:name="Colorful List Accent 6" w:semiHidden="0" w:uiPriority="72" w:unhideWhenUsed="0"/>
-    <w:lsdException w:name="Colorful Grid Accent 6" w:semiHidden="0" w:uiPriority="73" w:unhideWhenUsed="0"/>
-    <w:lsdException w:name="Subtle Emphasis" w:semiHidden="0" w:uiPriority="19" w:unhideWhenUsed="0" w:qFormat="1"/>
-    <w:lsdException w:name="Intense Emphasis" w:semiHidden="0" w:uiPriority="21" w:unhideWhenUsed="0" w:qFormat="1"/>
-    <w:lsdException w:name="Subtle Reference" w:semiHidden="0" w:uiPriority="31" w:unhideWhenUsed="0" w:qFormat="1"/>
-    <w:lsdException w:name="Intense Reference" w:semiHidden="0" w:uiPriority="32" w:unhideWhenUsed="0" w:qFormat="1"/>
-    <w:lsdException w:name="Book Title" w:semiHidden="0" w:uiPriority="33" w:unhideWhenUsed="0" w:qFormat="1"/>
-    <w:lsdException w:name="Bibliography" w:uiPriority="37"/>
-    <w:lsdException w:name="TOC Heading" w:uiPriority="39" w:qFormat="1"/>
-  </w:latentStyles>
-  <w:style w:type="paragraph" w:default="1" w:styleId="Normal">
-    <w:name w:val="Normal"/>
-    <w:qFormat/>
-  </w:style>
-  <w:style w:type="character" w:default="1" w:styleId="DefaultParagraphFont">
-    <w:name w:val="Default Paragraph Font"/>
-    <w:uiPriority w:val="1"/>
-    <w:semiHidden/>
-    <w:unhideWhenUsed/>
-  </w:style>
-  <w:style w:type="table" w:default="1" w:styleId="TableNormal">
-    <w:name w:val="Normal Table"/>
+  <w:style w:type="paragraph" w:styleId="NormalWeb">
+    <w:name w:val="Normal (Web)"/>
+    <w:basedOn w:val="Normal"/>
     <w:uiPriority w:val="99"/>
     <w:semiHidden/>
     <w:unhideWhenUsed/>
-    <w:tblPr>
-      <w:tblInd w:w="0" w:type="dxa"/>
-      <w:tblCellMar>
-        <w:top w:w="0" w:type="dxa"/>
-        <w:left w:w="108" w:type="dxa"/>
-        <w:bottom w:w="0" w:type="dxa"/>
-        <w:right w:w="108" w:type="dxa"/>
-      </w:tblCellMar>
-    </w:tblPr>
-  </w:style>
-  <w:style w:type="numbering" w:default="1" w:styleId="NoList">
-    <w:name w:val="No List"/>
-    <w:uiPriority w:val="99"/>
-    <w:semiHidden/>
-    <w:unhideWhenUsed/>
-  </w:style>
-  <w:style w:type="paragraph" w:styleId="ListParagraph">
-    <w:name w:val="List Paragraph"/>
-    <w:basedOn w:val="Normal"/>
-    <w:uiPriority w:val="34"/>
-    <w:qFormat/>
-    <w:rsid w:val="00281B68"/>
+    <w:rsid w:val="003E4B90"/>
     <w:pPr>
-      <w:ind w:left="720"/>
-      <w:contextualSpacing/>
+      <w:spacing w:before="100" w:beforeAutospacing="1" w:after="100" w:afterAutospacing="1"/>
     </w:pPr>
+    <w:rPr>
+      <w:rFonts w:ascii="Times New Roman" w:eastAsia="Times New Roman" w:hAnsi="Times New Roman" w:cs="Times New Roman"/>
+    </w:rPr>
   </w:style>
 </w:styles>
 </file>

</xml_diff>